<commit_message>
Update and delete usuario
</commit_message>
<xml_diff>
--- a/docs/TPI_movies.docx
+++ b/docs/TPI_movies.docx
@@ -44,7 +44,7 @@
             <w:rPr>
               <w:rFonts w:eastAsiaTheme="minorEastAsia"/>
               <w:noProof/>
-              <w:lang w:eastAsia="es-SV"/>
+              <w:lang w:val="es-419" w:eastAsia="es-419"/>
             </w:rPr>
           </w:pPr>
           <w:r>
@@ -56,7 +56,7 @@
           <w:r>
             <w:fldChar w:fldCharType="separate"/>
           </w:r>
-          <w:hyperlink w:anchor="_Toc57547754" w:history="1">
+          <w:hyperlink w:anchor="_Toc57569185" w:history="1">
             <w:r>
               <w:rPr>
                 <w:rStyle w:val="Hipervnculo"/>
@@ -83,7 +83,7 @@
                 <w:noProof/>
                 <w:webHidden/>
               </w:rPr>
-              <w:instrText xml:space="preserve"> PAGEREF _Toc57547754 \h </w:instrText>
+              <w:instrText xml:space="preserve"> PAGEREF _Toc57569185 \h </w:instrText>
             </w:r>
             <w:r>
               <w:rPr>
@@ -123,10 +123,10 @@
             <w:rPr>
               <w:rFonts w:eastAsiaTheme="minorEastAsia"/>
               <w:noProof/>
-              <w:lang w:eastAsia="es-SV"/>
+              <w:lang w:val="es-419" w:eastAsia="es-419"/>
             </w:rPr>
           </w:pPr>
-          <w:hyperlink w:anchor="_Toc57547755" w:history="1">
+          <w:hyperlink w:anchor="_Toc57569186" w:history="1">
             <w:r>
               <w:rPr>
                 <w:rStyle w:val="Hipervnculo"/>
@@ -153,7 +153,7 @@
                 <w:noProof/>
                 <w:webHidden/>
               </w:rPr>
-              <w:instrText xml:space="preserve"> PAGEREF _Toc57547755 \h </w:instrText>
+              <w:instrText xml:space="preserve"> PAGEREF _Toc57569186 \h </w:instrText>
             </w:r>
             <w:r>
               <w:rPr>
@@ -193,10 +193,10 @@
             <w:rPr>
               <w:rFonts w:eastAsiaTheme="minorEastAsia"/>
               <w:noProof/>
-              <w:lang w:eastAsia="es-SV"/>
+              <w:lang w:val="es-419" w:eastAsia="es-419"/>
             </w:rPr>
           </w:pPr>
-          <w:hyperlink w:anchor="_Toc57547756" w:history="1">
+          <w:hyperlink w:anchor="_Toc57569187" w:history="1">
             <w:r>
               <w:rPr>
                 <w:rStyle w:val="Hipervnculo"/>
@@ -223,7 +223,7 @@
                 <w:noProof/>
                 <w:webHidden/>
               </w:rPr>
-              <w:instrText xml:space="preserve"> PAGEREF _Toc57547756 \h </w:instrText>
+              <w:instrText xml:space="preserve"> PAGEREF _Toc57569187 \h </w:instrText>
             </w:r>
             <w:r>
               <w:rPr>
@@ -263,10 +263,10 @@
             <w:rPr>
               <w:rFonts w:eastAsiaTheme="minorEastAsia"/>
               <w:noProof/>
-              <w:lang w:eastAsia="es-SV"/>
+              <w:lang w:val="es-419" w:eastAsia="es-419"/>
             </w:rPr>
           </w:pPr>
-          <w:hyperlink w:anchor="_Toc57547757" w:history="1">
+          <w:hyperlink w:anchor="_Toc57569188" w:history="1">
             <w:r>
               <w:rPr>
                 <w:rStyle w:val="Hipervnculo"/>
@@ -293,7 +293,7 @@
                 <w:noProof/>
                 <w:webHidden/>
               </w:rPr>
-              <w:instrText xml:space="preserve"> PAGEREF _Toc57547757 \h </w:instrText>
+              <w:instrText xml:space="preserve"> PAGEREF _Toc57569188 \h </w:instrText>
             </w:r>
             <w:r>
               <w:rPr>
@@ -333,10 +333,10 @@
             <w:rPr>
               <w:rFonts w:eastAsiaTheme="minorEastAsia"/>
               <w:noProof/>
-              <w:lang w:eastAsia="es-SV"/>
+              <w:lang w:val="es-419" w:eastAsia="es-419"/>
             </w:rPr>
           </w:pPr>
-          <w:hyperlink w:anchor="_Toc57547758" w:history="1">
+          <w:hyperlink w:anchor="_Toc57569189" w:history="1">
             <w:r>
               <w:rPr>
                 <w:rStyle w:val="Hipervnculo"/>
@@ -363,7 +363,7 @@
                 <w:noProof/>
                 <w:webHidden/>
               </w:rPr>
-              <w:instrText xml:space="preserve"> PAGEREF _Toc57547758 \h </w:instrText>
+              <w:instrText xml:space="preserve"> PAGEREF _Toc57569189 \h </w:instrText>
             </w:r>
             <w:r>
               <w:rPr>
@@ -403,10 +403,10 @@
             <w:rPr>
               <w:rFonts w:eastAsiaTheme="minorEastAsia"/>
               <w:noProof/>
-              <w:lang w:eastAsia="es-SV"/>
+              <w:lang w:val="es-419" w:eastAsia="es-419"/>
             </w:rPr>
           </w:pPr>
-          <w:hyperlink w:anchor="_Toc57547759" w:history="1">
+          <w:hyperlink w:anchor="_Toc57569190" w:history="1">
             <w:r>
               <w:rPr>
                 <w:rStyle w:val="Hipervnculo"/>
@@ -433,7 +433,7 @@
                 <w:noProof/>
                 <w:webHidden/>
               </w:rPr>
-              <w:instrText xml:space="preserve"> PAGEREF _Toc57547759 \h </w:instrText>
+              <w:instrText xml:space="preserve"> PAGEREF _Toc57569190 \h </w:instrText>
             </w:r>
             <w:r>
               <w:rPr>
@@ -473,10 +473,10 @@
             <w:rPr>
               <w:rFonts w:eastAsiaTheme="minorEastAsia"/>
               <w:noProof/>
-              <w:lang w:eastAsia="es-SV"/>
+              <w:lang w:val="es-419" w:eastAsia="es-419"/>
             </w:rPr>
           </w:pPr>
-          <w:hyperlink w:anchor="_Toc57547760" w:history="1">
+          <w:hyperlink w:anchor="_Toc57569191" w:history="1">
             <w:r>
               <w:rPr>
                 <w:rStyle w:val="Hipervnculo"/>
@@ -503,7 +503,7 @@
                 <w:noProof/>
                 <w:webHidden/>
               </w:rPr>
-              <w:instrText xml:space="preserve"> PAGEREF _Toc57547760 \h </w:instrText>
+              <w:instrText xml:space="preserve"> PAGEREF _Toc57569191 \h </w:instrText>
             </w:r>
             <w:r>
               <w:rPr>
@@ -543,10 +543,10 @@
             <w:rPr>
               <w:rFonts w:eastAsiaTheme="minorEastAsia"/>
               <w:noProof/>
-              <w:lang w:eastAsia="es-SV"/>
+              <w:lang w:val="es-419" w:eastAsia="es-419"/>
             </w:rPr>
           </w:pPr>
-          <w:hyperlink w:anchor="_Toc57547761" w:history="1">
+          <w:hyperlink w:anchor="_Toc57569192" w:history="1">
             <w:r>
               <w:rPr>
                 <w:rStyle w:val="Hipervnculo"/>
@@ -573,7 +573,7 @@
                 <w:noProof/>
                 <w:webHidden/>
               </w:rPr>
-              <w:instrText xml:space="preserve"> PAGEREF _Toc57547761 \h </w:instrText>
+              <w:instrText xml:space="preserve"> PAGEREF _Toc57569192 \h </w:instrText>
             </w:r>
             <w:r>
               <w:rPr>
@@ -613,10 +613,10 @@
             <w:rPr>
               <w:rFonts w:eastAsiaTheme="minorEastAsia"/>
               <w:noProof/>
-              <w:lang w:eastAsia="es-SV"/>
+              <w:lang w:val="es-419" w:eastAsia="es-419"/>
             </w:rPr>
           </w:pPr>
-          <w:hyperlink w:anchor="_Toc57547762" w:history="1">
+          <w:hyperlink w:anchor="_Toc57569193" w:history="1">
             <w:r>
               <w:rPr>
                 <w:rStyle w:val="Hipervnculo"/>
@@ -643,7 +643,7 @@
                 <w:noProof/>
                 <w:webHidden/>
               </w:rPr>
-              <w:instrText xml:space="preserve"> PAGEREF _Toc57547762 \h </w:instrText>
+              <w:instrText xml:space="preserve"> PAGEREF _Toc57569193 \h </w:instrText>
             </w:r>
             <w:r>
               <w:rPr>
@@ -683,10 +683,10 @@
             <w:rPr>
               <w:rFonts w:eastAsiaTheme="minorEastAsia"/>
               <w:noProof/>
-              <w:lang w:eastAsia="es-SV"/>
+              <w:lang w:val="es-419" w:eastAsia="es-419"/>
             </w:rPr>
           </w:pPr>
-          <w:hyperlink w:anchor="_Toc57547763" w:history="1">
+          <w:hyperlink w:anchor="_Toc57569194" w:history="1">
             <w:r>
               <w:rPr>
                 <w:rStyle w:val="Hipervnculo"/>
@@ -713,7 +713,7 @@
                 <w:noProof/>
                 <w:webHidden/>
               </w:rPr>
-              <w:instrText xml:space="preserve"> PAGEREF _Toc57547763 \h </w:instrText>
+              <w:instrText xml:space="preserve"> PAGEREF _Toc57569194 \h </w:instrText>
             </w:r>
             <w:r>
               <w:rPr>
@@ -753,10 +753,10 @@
             <w:rPr>
               <w:rFonts w:eastAsiaTheme="minorEastAsia"/>
               <w:noProof/>
-              <w:lang w:eastAsia="es-SV"/>
+              <w:lang w:val="es-419" w:eastAsia="es-419"/>
             </w:rPr>
           </w:pPr>
-          <w:hyperlink w:anchor="_Toc57547764" w:history="1">
+          <w:hyperlink w:anchor="_Toc57569195" w:history="1">
             <w:r>
               <w:rPr>
                 <w:rStyle w:val="Hipervnculo"/>
@@ -783,7 +783,7 @@
                 <w:noProof/>
                 <w:webHidden/>
               </w:rPr>
-              <w:instrText xml:space="preserve"> PAGEREF _Toc57547764 \h </w:instrText>
+              <w:instrText xml:space="preserve"> PAGEREF _Toc57569195 \h </w:instrText>
             </w:r>
             <w:r>
               <w:rPr>
@@ -823,10 +823,10 @@
             <w:rPr>
               <w:rFonts w:eastAsiaTheme="minorEastAsia"/>
               <w:noProof/>
-              <w:lang w:eastAsia="es-SV"/>
+              <w:lang w:val="es-419" w:eastAsia="es-419"/>
             </w:rPr>
           </w:pPr>
-          <w:hyperlink w:anchor="_Toc57547765" w:history="1">
+          <w:hyperlink w:anchor="_Toc57569196" w:history="1">
             <w:r>
               <w:rPr>
                 <w:rStyle w:val="Hipervnculo"/>
@@ -853,7 +853,7 @@
                 <w:noProof/>
                 <w:webHidden/>
               </w:rPr>
-              <w:instrText xml:space="preserve"> PAGEREF _Toc57547765 \h </w:instrText>
+              <w:instrText xml:space="preserve"> PAGEREF _Toc57569196 \h </w:instrText>
             </w:r>
             <w:r>
               <w:rPr>
@@ -893,10 +893,10 @@
             <w:rPr>
               <w:rFonts w:eastAsiaTheme="minorEastAsia"/>
               <w:noProof/>
-              <w:lang w:eastAsia="es-SV"/>
+              <w:lang w:val="es-419" w:eastAsia="es-419"/>
             </w:rPr>
           </w:pPr>
-          <w:hyperlink w:anchor="_Toc57547766" w:history="1">
+          <w:hyperlink w:anchor="_Toc57569197" w:history="1">
             <w:r>
               <w:rPr>
                 <w:rStyle w:val="Hipervnculo"/>
@@ -924,7 +924,7 @@
                 <w:noProof/>
                 <w:webHidden/>
               </w:rPr>
-              <w:instrText xml:space="preserve"> PAGEREF _Toc57547766 \h </w:instrText>
+              <w:instrText xml:space="preserve"> PAGEREF _Toc57569197 \h </w:instrText>
             </w:r>
             <w:r>
               <w:rPr>
@@ -964,10 +964,10 @@
             <w:rPr>
               <w:rFonts w:eastAsiaTheme="minorEastAsia"/>
               <w:noProof/>
-              <w:lang w:eastAsia="es-SV"/>
+              <w:lang w:val="es-419" w:eastAsia="es-419"/>
             </w:rPr>
           </w:pPr>
-          <w:hyperlink w:anchor="_Toc57547767" w:history="1">
+          <w:hyperlink w:anchor="_Toc57569198" w:history="1">
             <w:r>
               <w:rPr>
                 <w:rStyle w:val="Hipervnculo"/>
@@ -994,7 +994,7 @@
                 <w:noProof/>
                 <w:webHidden/>
               </w:rPr>
-              <w:instrText xml:space="preserve"> PAGEREF _Toc57547767 \h </w:instrText>
+              <w:instrText xml:space="preserve"> PAGEREF _Toc57569198 \h </w:instrText>
             </w:r>
             <w:r>
               <w:rPr>
@@ -1034,10 +1034,10 @@
             <w:rPr>
               <w:rFonts w:eastAsiaTheme="minorEastAsia"/>
               <w:noProof/>
-              <w:lang w:eastAsia="es-SV"/>
+              <w:lang w:val="es-419" w:eastAsia="es-419"/>
             </w:rPr>
           </w:pPr>
-          <w:hyperlink w:anchor="_Toc57547768" w:history="1">
+          <w:hyperlink w:anchor="_Toc57569199" w:history="1">
             <w:r>
               <w:rPr>
                 <w:rStyle w:val="Hipervnculo"/>
@@ -1064,7 +1064,7 @@
                 <w:noProof/>
                 <w:webHidden/>
               </w:rPr>
-              <w:instrText xml:space="preserve"> PAGEREF _Toc57547768 \h </w:instrText>
+              <w:instrText xml:space="preserve"> PAGEREF _Toc57569199 \h </w:instrText>
             </w:r>
             <w:r>
               <w:rPr>
@@ -1104,10 +1104,10 @@
             <w:rPr>
               <w:rFonts w:eastAsiaTheme="minorEastAsia"/>
               <w:noProof/>
-              <w:lang w:eastAsia="es-SV"/>
+              <w:lang w:val="es-419" w:eastAsia="es-419"/>
             </w:rPr>
           </w:pPr>
-          <w:hyperlink w:anchor="_Toc57547769" w:history="1">
+          <w:hyperlink w:anchor="_Toc57569200" w:history="1">
             <w:r>
               <w:rPr>
                 <w:rStyle w:val="Hipervnculo"/>
@@ -1134,7 +1134,7 @@
                 <w:noProof/>
                 <w:webHidden/>
               </w:rPr>
-              <w:instrText xml:space="preserve"> PAGEREF _Toc57547769 \h </w:instrText>
+              <w:instrText xml:space="preserve"> PAGEREF _Toc57569200 \h </w:instrText>
             </w:r>
             <w:r>
               <w:rPr>
@@ -1174,10 +1174,10 @@
             <w:rPr>
               <w:rFonts w:eastAsiaTheme="minorEastAsia"/>
               <w:noProof/>
-              <w:lang w:eastAsia="es-SV"/>
+              <w:lang w:val="es-419" w:eastAsia="es-419"/>
             </w:rPr>
           </w:pPr>
-          <w:hyperlink w:anchor="_Toc57547770" w:history="1">
+          <w:hyperlink w:anchor="_Toc57569201" w:history="1">
             <w:r>
               <w:rPr>
                 <w:rStyle w:val="Hipervnculo"/>
@@ -1204,7 +1204,7 @@
                 <w:noProof/>
                 <w:webHidden/>
               </w:rPr>
-              <w:instrText xml:space="preserve"> PAGEREF _Toc57547770 \h </w:instrText>
+              <w:instrText xml:space="preserve"> PAGEREF _Toc57569201 \h </w:instrText>
             </w:r>
             <w:r>
               <w:rPr>
@@ -1244,10 +1244,10 @@
             <w:rPr>
               <w:rFonts w:eastAsiaTheme="minorEastAsia"/>
               <w:noProof/>
-              <w:lang w:eastAsia="es-SV"/>
+              <w:lang w:val="es-419" w:eastAsia="es-419"/>
             </w:rPr>
           </w:pPr>
-          <w:hyperlink w:anchor="_Toc57547771" w:history="1">
+          <w:hyperlink w:anchor="_Toc57569202" w:history="1">
             <w:r>
               <w:rPr>
                 <w:rStyle w:val="Hipervnculo"/>
@@ -1274,7 +1274,7 @@
                 <w:noProof/>
                 <w:webHidden/>
               </w:rPr>
-              <w:instrText xml:space="preserve"> PAGEREF _Toc57547771 \h </w:instrText>
+              <w:instrText xml:space="preserve"> PAGEREF _Toc57569202 \h </w:instrText>
             </w:r>
             <w:r>
               <w:rPr>
@@ -1314,10 +1314,10 @@
             <w:rPr>
               <w:rFonts w:eastAsiaTheme="minorEastAsia"/>
               <w:noProof/>
-              <w:lang w:eastAsia="es-SV"/>
+              <w:lang w:val="es-419" w:eastAsia="es-419"/>
             </w:rPr>
           </w:pPr>
-          <w:hyperlink w:anchor="_Toc57547772" w:history="1">
+          <w:hyperlink w:anchor="_Toc57569203" w:history="1">
             <w:r>
               <w:rPr>
                 <w:rStyle w:val="Hipervnculo"/>
@@ -1344,7 +1344,7 @@
                 <w:noProof/>
                 <w:webHidden/>
               </w:rPr>
-              <w:instrText xml:space="preserve"> PAGEREF _Toc57547772 \h </w:instrText>
+              <w:instrText xml:space="preserve"> PAGEREF _Toc57569203 \h </w:instrText>
             </w:r>
             <w:r>
               <w:rPr>
@@ -1384,10 +1384,10 @@
             <w:rPr>
               <w:rFonts w:eastAsiaTheme="minorEastAsia"/>
               <w:noProof/>
-              <w:lang w:eastAsia="es-SV"/>
+              <w:lang w:val="es-419" w:eastAsia="es-419"/>
             </w:rPr>
           </w:pPr>
-          <w:hyperlink w:anchor="_Toc57547773" w:history="1">
+          <w:hyperlink w:anchor="_Toc57569204" w:history="1">
             <w:r>
               <w:rPr>
                 <w:rStyle w:val="Hipervnculo"/>
@@ -1414,7 +1414,7 @@
                 <w:noProof/>
                 <w:webHidden/>
               </w:rPr>
-              <w:instrText xml:space="preserve"> PAGEREF _Toc57547773 \h </w:instrText>
+              <w:instrText xml:space="preserve"> PAGEREF _Toc57569204 \h </w:instrText>
             </w:r>
             <w:r>
               <w:rPr>
@@ -1454,10 +1454,10 @@
             <w:rPr>
               <w:rFonts w:eastAsiaTheme="minorEastAsia"/>
               <w:noProof/>
-              <w:lang w:eastAsia="es-SV"/>
+              <w:lang w:val="es-419" w:eastAsia="es-419"/>
             </w:rPr>
           </w:pPr>
-          <w:hyperlink w:anchor="_Toc57547774" w:history="1">
+          <w:hyperlink w:anchor="_Toc57569205" w:history="1">
             <w:r>
               <w:rPr>
                 <w:rStyle w:val="Hipervnculo"/>
@@ -1484,7 +1484,7 @@
                 <w:noProof/>
                 <w:webHidden/>
               </w:rPr>
-              <w:instrText xml:space="preserve"> PAGEREF _Toc57547774 \h </w:instrText>
+              <w:instrText xml:space="preserve"> PAGEREF _Toc57569205 \h </w:instrText>
             </w:r>
             <w:r>
               <w:rPr>
@@ -1524,10 +1524,10 @@
             <w:rPr>
               <w:rFonts w:eastAsiaTheme="minorEastAsia"/>
               <w:noProof/>
-              <w:lang w:eastAsia="es-SV"/>
+              <w:lang w:val="es-419" w:eastAsia="es-419"/>
             </w:rPr>
           </w:pPr>
-          <w:hyperlink w:anchor="_Toc57547775" w:history="1">
+          <w:hyperlink w:anchor="_Toc57569206" w:history="1">
             <w:r>
               <w:rPr>
                 <w:rStyle w:val="Hipervnculo"/>
@@ -1554,7 +1554,7 @@
                 <w:noProof/>
                 <w:webHidden/>
               </w:rPr>
-              <w:instrText xml:space="preserve"> PAGEREF _Toc57547775 \h </w:instrText>
+              <w:instrText xml:space="preserve"> PAGEREF _Toc57569206 \h </w:instrText>
             </w:r>
             <w:r>
               <w:rPr>
@@ -1594,10 +1594,10 @@
             <w:rPr>
               <w:rFonts w:eastAsiaTheme="minorEastAsia"/>
               <w:noProof/>
-              <w:lang w:eastAsia="es-SV"/>
+              <w:lang w:val="es-419" w:eastAsia="es-419"/>
             </w:rPr>
           </w:pPr>
-          <w:hyperlink w:anchor="_Toc57547776" w:history="1">
+          <w:hyperlink w:anchor="_Toc57569207" w:history="1">
             <w:r>
               <w:rPr>
                 <w:rStyle w:val="Hipervnculo"/>
@@ -1624,7 +1624,7 @@
                 <w:noProof/>
                 <w:webHidden/>
               </w:rPr>
-              <w:instrText xml:space="preserve"> PAGEREF _Toc57547776 \h </w:instrText>
+              <w:instrText xml:space="preserve"> PAGEREF _Toc57569207 \h </w:instrText>
             </w:r>
             <w:r>
               <w:rPr>
@@ -1664,10 +1664,10 @@
             <w:rPr>
               <w:rFonts w:eastAsiaTheme="minorEastAsia"/>
               <w:noProof/>
-              <w:lang w:eastAsia="es-SV"/>
+              <w:lang w:val="es-419" w:eastAsia="es-419"/>
             </w:rPr>
           </w:pPr>
-          <w:hyperlink w:anchor="_Toc57547777" w:history="1">
+          <w:hyperlink w:anchor="_Toc57569208" w:history="1">
             <w:r>
               <w:rPr>
                 <w:rStyle w:val="Hipervnculo"/>
@@ -1694,7 +1694,7 @@
                 <w:noProof/>
                 <w:webHidden/>
               </w:rPr>
-              <w:instrText xml:space="preserve"> PAGEREF _Toc57547777 \h </w:instrText>
+              <w:instrText xml:space="preserve"> PAGEREF _Toc57569208 \h </w:instrText>
             </w:r>
             <w:r>
               <w:rPr>
@@ -1734,10 +1734,10 @@
             <w:rPr>
               <w:rFonts w:eastAsiaTheme="minorEastAsia"/>
               <w:noProof/>
-              <w:lang w:eastAsia="es-SV"/>
+              <w:lang w:val="es-419" w:eastAsia="es-419"/>
             </w:rPr>
           </w:pPr>
-          <w:hyperlink w:anchor="_Toc57547778" w:history="1">
+          <w:hyperlink w:anchor="_Toc57569209" w:history="1">
             <w:r>
               <w:rPr>
                 <w:rStyle w:val="Hipervnculo"/>
@@ -1764,7 +1764,7 @@
                 <w:noProof/>
                 <w:webHidden/>
               </w:rPr>
-              <w:instrText xml:space="preserve"> PAGEREF _Toc57547778 \h </w:instrText>
+              <w:instrText xml:space="preserve"> PAGEREF _Toc57569209 \h </w:instrText>
             </w:r>
             <w:r>
               <w:rPr>
@@ -1804,10 +1804,10 @@
             <w:rPr>
               <w:rFonts w:eastAsiaTheme="minorEastAsia"/>
               <w:noProof/>
-              <w:lang w:eastAsia="es-SV"/>
+              <w:lang w:val="es-419" w:eastAsia="es-419"/>
             </w:rPr>
           </w:pPr>
-          <w:hyperlink w:anchor="_Toc57547779" w:history="1">
+          <w:hyperlink w:anchor="_Toc57569210" w:history="1">
             <w:r>
               <w:rPr>
                 <w:rStyle w:val="Hipervnculo"/>
@@ -1834,7 +1834,7 @@
                 <w:noProof/>
                 <w:webHidden/>
               </w:rPr>
-              <w:instrText xml:space="preserve"> PAGEREF _Toc57547779 \h </w:instrText>
+              <w:instrText xml:space="preserve"> PAGEREF _Toc57569210 \h </w:instrText>
             </w:r>
             <w:r>
               <w:rPr>
@@ -1874,10 +1874,10 @@
             <w:rPr>
               <w:rFonts w:eastAsiaTheme="minorEastAsia"/>
               <w:noProof/>
-              <w:lang w:eastAsia="es-SV"/>
+              <w:lang w:val="es-419" w:eastAsia="es-419"/>
             </w:rPr>
           </w:pPr>
-          <w:hyperlink w:anchor="_Toc57547780" w:history="1">
+          <w:hyperlink w:anchor="_Toc57569211" w:history="1">
             <w:r>
               <w:rPr>
                 <w:rStyle w:val="Hipervnculo"/>
@@ -1904,7 +1904,7 @@
                 <w:noProof/>
                 <w:webHidden/>
               </w:rPr>
-              <w:instrText xml:space="preserve"> PAGEREF _Toc57547780 \h </w:instrText>
+              <w:instrText xml:space="preserve"> PAGEREF _Toc57569211 \h </w:instrText>
             </w:r>
             <w:r>
               <w:rPr>
@@ -1944,10 +1944,10 @@
             <w:rPr>
               <w:rFonts w:eastAsiaTheme="minorEastAsia"/>
               <w:noProof/>
-              <w:lang w:eastAsia="es-SV"/>
+              <w:lang w:val="es-419" w:eastAsia="es-419"/>
             </w:rPr>
           </w:pPr>
-          <w:hyperlink w:anchor="_Toc57547781" w:history="1">
+          <w:hyperlink w:anchor="_Toc57569212" w:history="1">
             <w:r>
               <w:rPr>
                 <w:rStyle w:val="Hipervnculo"/>
@@ -1974,7 +1974,7 @@
                 <w:noProof/>
                 <w:webHidden/>
               </w:rPr>
-              <w:instrText xml:space="preserve"> PAGEREF _Toc57547781 \h </w:instrText>
+              <w:instrText xml:space="preserve"> PAGEREF _Toc57569212 \h </w:instrText>
             </w:r>
             <w:r>
               <w:rPr>
@@ -2014,10 +2014,10 @@
             <w:rPr>
               <w:rFonts w:eastAsiaTheme="minorEastAsia"/>
               <w:noProof/>
-              <w:lang w:eastAsia="es-SV"/>
+              <w:lang w:val="es-419" w:eastAsia="es-419"/>
             </w:rPr>
           </w:pPr>
-          <w:hyperlink w:anchor="_Toc57547782" w:history="1">
+          <w:hyperlink w:anchor="_Toc57569213" w:history="1">
             <w:r>
               <w:rPr>
                 <w:rStyle w:val="Hipervnculo"/>
@@ -2044,7 +2044,7 @@
                 <w:noProof/>
                 <w:webHidden/>
               </w:rPr>
-              <w:instrText xml:space="preserve"> PAGEREF _Toc57547782 \h </w:instrText>
+              <w:instrText xml:space="preserve"> PAGEREF _Toc57569213 \h </w:instrText>
             </w:r>
             <w:r>
               <w:rPr>
@@ -2084,10 +2084,10 @@
             <w:rPr>
               <w:rFonts w:eastAsiaTheme="minorEastAsia"/>
               <w:noProof/>
-              <w:lang w:eastAsia="es-SV"/>
+              <w:lang w:val="es-419" w:eastAsia="es-419"/>
             </w:rPr>
           </w:pPr>
-          <w:hyperlink w:anchor="_Toc57547783" w:history="1">
+          <w:hyperlink w:anchor="_Toc57569214" w:history="1">
             <w:r>
               <w:rPr>
                 <w:rStyle w:val="Hipervnculo"/>
@@ -2114,7 +2114,7 @@
                 <w:noProof/>
                 <w:webHidden/>
               </w:rPr>
-              <w:instrText xml:space="preserve"> PAGEREF _Toc57547783 \h </w:instrText>
+              <w:instrText xml:space="preserve"> PAGEREF _Toc57569214 \h </w:instrText>
             </w:r>
             <w:r>
               <w:rPr>
@@ -2154,10 +2154,10 @@
             <w:rPr>
               <w:rFonts w:eastAsiaTheme="minorEastAsia"/>
               <w:noProof/>
-              <w:lang w:eastAsia="es-SV"/>
+              <w:lang w:val="es-419" w:eastAsia="es-419"/>
             </w:rPr>
           </w:pPr>
-          <w:hyperlink w:anchor="_Toc57547784" w:history="1">
+          <w:hyperlink w:anchor="_Toc57569215" w:history="1">
             <w:r>
               <w:rPr>
                 <w:rStyle w:val="Hipervnculo"/>
@@ -2184,7 +2184,7 @@
                 <w:noProof/>
                 <w:webHidden/>
               </w:rPr>
-              <w:instrText xml:space="preserve"> PAGEREF _Toc57547784 \h </w:instrText>
+              <w:instrText xml:space="preserve"> PAGEREF _Toc57569215 \h </w:instrText>
             </w:r>
             <w:r>
               <w:rPr>
@@ -2205,6 +2205,146 @@
                 <w:webHidden/>
               </w:rPr>
               <w:t>14</w:t>
+            </w:r>
+            <w:r>
+              <w:rPr>
+                <w:noProof/>
+                <w:webHidden/>
+              </w:rPr>
+              <w:fldChar w:fldCharType="end"/>
+            </w:r>
+          </w:hyperlink>
+        </w:p>
+        <w:p>
+          <w:pPr>
+            <w:pStyle w:val="TDC3"/>
+            <w:tabs>
+              <w:tab w:val="right" w:leader="dot" w:pos="8828"/>
+            </w:tabs>
+            <w:rPr>
+              <w:rFonts w:eastAsiaTheme="minorEastAsia"/>
+              <w:noProof/>
+              <w:lang w:val="es-419" w:eastAsia="es-419"/>
+            </w:rPr>
+          </w:pPr>
+          <w:hyperlink w:anchor="_Toc57569216" w:history="1">
+            <w:r>
+              <w:rPr>
+                <w:rStyle w:val="Hipervnculo"/>
+                <w:noProof/>
+              </w:rPr>
+              <w:t>Update usuario (Actualizar un usuario de la db)</w:t>
+            </w:r>
+            <w:r>
+              <w:rPr>
+                <w:noProof/>
+                <w:webHidden/>
+              </w:rPr>
+              <w:tab/>
+            </w:r>
+            <w:r>
+              <w:rPr>
+                <w:noProof/>
+                <w:webHidden/>
+              </w:rPr>
+              <w:fldChar w:fldCharType="begin"/>
+            </w:r>
+            <w:r>
+              <w:rPr>
+                <w:noProof/>
+                <w:webHidden/>
+              </w:rPr>
+              <w:instrText xml:space="preserve"> PAGEREF _Toc57569216 \h </w:instrText>
+            </w:r>
+            <w:r>
+              <w:rPr>
+                <w:noProof/>
+                <w:webHidden/>
+              </w:rPr>
+            </w:r>
+            <w:r>
+              <w:rPr>
+                <w:noProof/>
+                <w:webHidden/>
+              </w:rPr>
+              <w:fldChar w:fldCharType="separate"/>
+            </w:r>
+            <w:r>
+              <w:rPr>
+                <w:noProof/>
+                <w:webHidden/>
+              </w:rPr>
+              <w:t>15</w:t>
+            </w:r>
+            <w:r>
+              <w:rPr>
+                <w:noProof/>
+                <w:webHidden/>
+              </w:rPr>
+              <w:fldChar w:fldCharType="end"/>
+            </w:r>
+          </w:hyperlink>
+        </w:p>
+        <w:p>
+          <w:pPr>
+            <w:pStyle w:val="TDC3"/>
+            <w:tabs>
+              <w:tab w:val="right" w:leader="dot" w:pos="8828"/>
+            </w:tabs>
+            <w:rPr>
+              <w:rFonts w:eastAsiaTheme="minorEastAsia"/>
+              <w:noProof/>
+              <w:lang w:val="es-419" w:eastAsia="es-419"/>
+            </w:rPr>
+          </w:pPr>
+          <w:hyperlink w:anchor="_Toc57569217" w:history="1">
+            <w:r>
+              <w:rPr>
+                <w:rStyle w:val="Hipervnculo"/>
+                <w:noProof/>
+              </w:rPr>
+              <w:t>Delete usuario (Eliminar un usuario de la db)</w:t>
+            </w:r>
+            <w:r>
+              <w:rPr>
+                <w:noProof/>
+                <w:webHidden/>
+              </w:rPr>
+              <w:tab/>
+            </w:r>
+            <w:r>
+              <w:rPr>
+                <w:noProof/>
+                <w:webHidden/>
+              </w:rPr>
+              <w:fldChar w:fldCharType="begin"/>
+            </w:r>
+            <w:r>
+              <w:rPr>
+                <w:noProof/>
+                <w:webHidden/>
+              </w:rPr>
+              <w:instrText xml:space="preserve"> PAGEREF _Toc57569217 \h </w:instrText>
+            </w:r>
+            <w:r>
+              <w:rPr>
+                <w:noProof/>
+                <w:webHidden/>
+              </w:rPr>
+            </w:r>
+            <w:r>
+              <w:rPr>
+                <w:noProof/>
+                <w:webHidden/>
+              </w:rPr>
+              <w:fldChar w:fldCharType="separate"/>
+            </w:r>
+            <w:r>
+              <w:rPr>
+                <w:noProof/>
+                <w:webHidden/>
+              </w:rPr>
+              <w:t>15</w:t>
             </w:r>
             <w:r>
               <w:rPr>
@@ -2222,7 +2362,6 @@
               <w:bCs/>
               <w:lang w:val="es-ES"/>
             </w:rPr>
-            <w:lastRenderedPageBreak/>
             <w:fldChar w:fldCharType="end"/>
           </w:r>
         </w:p>
@@ -2253,7 +2392,7 @@
       <w:pPr>
         <w:pStyle w:val="Ttulo1"/>
       </w:pPr>
-      <w:bookmarkStart w:id="0" w:name="_Toc57547754"/>
+      <w:bookmarkStart w:id="0" w:name="_Toc57569185"/>
       <w:r>
         <w:lastRenderedPageBreak/>
         <w:t>MODELOS.</w:t>
@@ -2271,7 +2410,7 @@
       <w:pPr>
         <w:pStyle w:val="Ttulo2"/>
       </w:pPr>
-      <w:bookmarkStart w:id="1" w:name="_Toc57547755"/>
+      <w:bookmarkStart w:id="1" w:name="_Toc57569186"/>
       <w:r>
         <w:t>CRUD PELICULAS.</w:t>
       </w:r>
@@ -2288,7 +2427,7 @@
       <w:pPr>
         <w:pStyle w:val="Ttulo3"/>
       </w:pPr>
-      <w:bookmarkStart w:id="2" w:name="_Toc57547756"/>
+      <w:bookmarkStart w:id="2" w:name="_Toc57569187"/>
       <w:r>
         <w:t>Crear película (Agregar al catálogo)</w:t>
       </w:r>
@@ -2356,6 +2495,7 @@
         </w:rPr>
         <w:t>-&gt;</w:t>
       </w:r>
+      <w:proofErr w:type="spellStart"/>
       <w:r>
         <w:rPr>
           <w:rFonts w:ascii="Consolas" w:eastAsia="Times New Roman" w:hAnsi="Consolas" w:cs="Times New Roman"/>
@@ -2366,6 +2506,7 @@
         </w:rPr>
         <w:t>tituloPelicula</w:t>
       </w:r>
+      <w:proofErr w:type="spellEnd"/>
       <w:r>
         <w:rPr>
           <w:rFonts w:ascii="Consolas" w:eastAsia="Times New Roman" w:hAnsi="Consolas" w:cs="Times New Roman"/>
@@ -2409,6 +2550,7 @@
         </w:rPr>
         <w:t>-&gt;</w:t>
       </w:r>
+      <w:proofErr w:type="spellStart"/>
       <w:r>
         <w:rPr>
           <w:rFonts w:ascii="Consolas" w:eastAsia="Times New Roman" w:hAnsi="Consolas" w:cs="Times New Roman"/>
@@ -2419,6 +2561,7 @@
         </w:rPr>
         <w:t>descripcionPelicula</w:t>
       </w:r>
+      <w:proofErr w:type="spellEnd"/>
       <w:r>
         <w:rPr>
           <w:rFonts w:ascii="Consolas" w:eastAsia="Times New Roman" w:hAnsi="Consolas" w:cs="Times New Roman"/>
@@ -2462,6 +2605,7 @@
         </w:rPr>
         <w:t>-&gt;</w:t>
       </w:r>
+      <w:proofErr w:type="spellStart"/>
       <w:r>
         <w:rPr>
           <w:rFonts w:ascii="Consolas" w:eastAsia="Times New Roman" w:hAnsi="Consolas" w:cs="Times New Roman"/>
@@ -2472,6 +2616,7 @@
         </w:rPr>
         <w:t>generoPelicula</w:t>
       </w:r>
+      <w:proofErr w:type="spellEnd"/>
       <w:r>
         <w:rPr>
           <w:rFonts w:ascii="Consolas" w:eastAsia="Times New Roman" w:hAnsi="Consolas" w:cs="Times New Roman"/>
@@ -2515,6 +2660,7 @@
         </w:rPr>
         <w:t>-&gt;</w:t>
       </w:r>
+      <w:proofErr w:type="spellStart"/>
       <w:r>
         <w:rPr>
           <w:rFonts w:ascii="Consolas" w:eastAsia="Times New Roman" w:hAnsi="Consolas" w:cs="Times New Roman"/>
@@ -2525,6 +2671,7 @@
         </w:rPr>
         <w:t>portadaPelicula</w:t>
       </w:r>
+      <w:proofErr w:type="spellEnd"/>
       <w:r>
         <w:rPr>
           <w:rFonts w:ascii="Consolas" w:eastAsia="Times New Roman" w:hAnsi="Consolas" w:cs="Times New Roman"/>
@@ -2568,6 +2715,7 @@
         </w:rPr>
         <w:t>-&gt;</w:t>
       </w:r>
+      <w:proofErr w:type="spellStart"/>
       <w:r>
         <w:rPr>
           <w:rFonts w:ascii="Consolas" w:eastAsia="Times New Roman" w:hAnsi="Consolas" w:cs="Times New Roman"/>
@@ -2578,6 +2726,7 @@
         </w:rPr>
         <w:t>stockPelicula</w:t>
       </w:r>
+      <w:proofErr w:type="spellEnd"/>
       <w:r>
         <w:rPr>
           <w:rFonts w:ascii="Consolas" w:eastAsia="Times New Roman" w:hAnsi="Consolas" w:cs="Times New Roman"/>
@@ -2621,6 +2770,7 @@
         </w:rPr>
         <w:t>-&gt;</w:t>
       </w:r>
+      <w:proofErr w:type="spellStart"/>
       <w:r>
         <w:rPr>
           <w:rFonts w:ascii="Consolas" w:eastAsia="Times New Roman" w:hAnsi="Consolas" w:cs="Times New Roman"/>
@@ -2631,6 +2781,7 @@
         </w:rPr>
         <w:t>precioVentaPelicula</w:t>
       </w:r>
+      <w:proofErr w:type="spellEnd"/>
       <w:r>
         <w:rPr>
           <w:rFonts w:ascii="Consolas" w:eastAsia="Times New Roman" w:hAnsi="Consolas" w:cs="Times New Roman"/>
@@ -2674,6 +2825,7 @@
         </w:rPr>
         <w:t>-&gt;</w:t>
       </w:r>
+      <w:proofErr w:type="spellStart"/>
       <w:r>
         <w:rPr>
           <w:rFonts w:ascii="Consolas" w:eastAsia="Times New Roman" w:hAnsi="Consolas" w:cs="Times New Roman"/>
@@ -2684,6 +2836,7 @@
         </w:rPr>
         <w:t>precioAlquilerPelicula</w:t>
       </w:r>
+      <w:proofErr w:type="spellEnd"/>
       <w:r>
         <w:rPr>
           <w:rFonts w:ascii="Consolas" w:eastAsia="Times New Roman" w:hAnsi="Consolas" w:cs="Times New Roman"/>
@@ -2727,6 +2880,7 @@
         </w:rPr>
         <w:t>-&gt;</w:t>
       </w:r>
+      <w:proofErr w:type="spellStart"/>
       <w:r>
         <w:rPr>
           <w:rFonts w:ascii="Consolas" w:eastAsia="Times New Roman" w:hAnsi="Consolas" w:cs="Times New Roman"/>
@@ -2737,6 +2891,7 @@
         </w:rPr>
         <w:t>disponibilidadPelicula</w:t>
       </w:r>
+      <w:proofErr w:type="spellEnd"/>
     </w:p>
     <w:p/>
     <w:p>
@@ -2915,9 +3070,14 @@
       <w:pPr>
         <w:pStyle w:val="Ttulo3"/>
       </w:pPr>
-      <w:bookmarkStart w:id="3" w:name="_Toc57547757"/>
-      <w:r>
-        <w:t>Read película (Leer todo el catálogo</w:t>
+      <w:bookmarkStart w:id="3" w:name="_Toc57569188"/>
+      <w:proofErr w:type="spellStart"/>
+      <w:r>
+        <w:t>Read</w:t>
+      </w:r>
+      <w:proofErr w:type="spellEnd"/>
+      <w:r>
+        <w:t xml:space="preserve"> película (Leer todo el catálogo</w:t>
       </w:r>
       <w:r>
         <w:t xml:space="preserve"> disponible y con stock mayor a 0</w:t>
@@ -3003,6 +3163,7 @@
         </w:rPr>
         <w:t>-&gt;</w:t>
       </w:r>
+      <w:proofErr w:type="spellStart"/>
       <w:r>
         <w:rPr>
           <w:rFonts w:ascii="Consolas" w:eastAsia="Times New Roman" w:hAnsi="Consolas" w:cs="Times New Roman"/>
@@ -3023,6 +3184,7 @@
         </w:rPr>
         <w:t>Pelicula</w:t>
       </w:r>
+      <w:proofErr w:type="spellEnd"/>
       <w:r>
         <w:rPr>
           <w:rFonts w:ascii="Consolas" w:eastAsia="Times New Roman" w:hAnsi="Consolas" w:cs="Times New Roman"/>
@@ -3067,6 +3229,7 @@
         </w:rPr>
         <w:t>-&gt;</w:t>
       </w:r>
+      <w:proofErr w:type="spellStart"/>
       <w:r>
         <w:rPr>
           <w:rFonts w:ascii="Consolas" w:eastAsia="Times New Roman" w:hAnsi="Consolas" w:cs="Times New Roman"/>
@@ -3077,6 +3240,7 @@
         </w:rPr>
         <w:t>tituloPelicula</w:t>
       </w:r>
+      <w:proofErr w:type="spellEnd"/>
       <w:r>
         <w:rPr>
           <w:rFonts w:ascii="Consolas" w:eastAsia="Times New Roman" w:hAnsi="Consolas" w:cs="Times New Roman"/>
@@ -3120,6 +3284,7 @@
         </w:rPr>
         <w:t>-&gt;</w:t>
       </w:r>
+      <w:proofErr w:type="spellStart"/>
       <w:r>
         <w:rPr>
           <w:rFonts w:ascii="Consolas" w:eastAsia="Times New Roman" w:hAnsi="Consolas" w:cs="Times New Roman"/>
@@ -3130,6 +3295,7 @@
         </w:rPr>
         <w:t>descripcionPelicula</w:t>
       </w:r>
+      <w:proofErr w:type="spellEnd"/>
       <w:r>
         <w:rPr>
           <w:rFonts w:ascii="Consolas" w:eastAsia="Times New Roman" w:hAnsi="Consolas" w:cs="Times New Roman"/>
@@ -3173,6 +3339,7 @@
         </w:rPr>
         <w:t>-&gt;</w:t>
       </w:r>
+      <w:proofErr w:type="spellStart"/>
       <w:r>
         <w:rPr>
           <w:rFonts w:ascii="Consolas" w:eastAsia="Times New Roman" w:hAnsi="Consolas" w:cs="Times New Roman"/>
@@ -3183,6 +3350,7 @@
         </w:rPr>
         <w:t>generoPelicula</w:t>
       </w:r>
+      <w:proofErr w:type="spellEnd"/>
       <w:r>
         <w:rPr>
           <w:rFonts w:ascii="Consolas" w:eastAsia="Times New Roman" w:hAnsi="Consolas" w:cs="Times New Roman"/>
@@ -3226,6 +3394,7 @@
         </w:rPr>
         <w:t>-&gt;</w:t>
       </w:r>
+      <w:proofErr w:type="spellStart"/>
       <w:r>
         <w:rPr>
           <w:rFonts w:ascii="Consolas" w:eastAsia="Times New Roman" w:hAnsi="Consolas" w:cs="Times New Roman"/>
@@ -3236,6 +3405,7 @@
         </w:rPr>
         <w:t>portadaPelicula</w:t>
       </w:r>
+      <w:proofErr w:type="spellEnd"/>
       <w:r>
         <w:rPr>
           <w:rFonts w:ascii="Consolas" w:eastAsia="Times New Roman" w:hAnsi="Consolas" w:cs="Times New Roman"/>
@@ -3279,6 +3449,7 @@
         </w:rPr>
         <w:t>-&gt;</w:t>
       </w:r>
+      <w:proofErr w:type="spellStart"/>
       <w:r>
         <w:rPr>
           <w:rFonts w:ascii="Consolas" w:eastAsia="Times New Roman" w:hAnsi="Consolas" w:cs="Times New Roman"/>
@@ -3289,6 +3460,7 @@
         </w:rPr>
         <w:t>stockPelicula</w:t>
       </w:r>
+      <w:proofErr w:type="spellEnd"/>
       <w:r>
         <w:rPr>
           <w:rFonts w:ascii="Consolas" w:eastAsia="Times New Roman" w:hAnsi="Consolas" w:cs="Times New Roman"/>
@@ -3332,6 +3504,7 @@
         </w:rPr>
         <w:t>-&gt;</w:t>
       </w:r>
+      <w:proofErr w:type="spellStart"/>
       <w:r>
         <w:rPr>
           <w:rFonts w:ascii="Consolas" w:eastAsia="Times New Roman" w:hAnsi="Consolas" w:cs="Times New Roman"/>
@@ -3342,6 +3515,7 @@
         </w:rPr>
         <w:t>precioVentaPelicula</w:t>
       </w:r>
+      <w:proofErr w:type="spellEnd"/>
       <w:r>
         <w:rPr>
           <w:rFonts w:ascii="Consolas" w:eastAsia="Times New Roman" w:hAnsi="Consolas" w:cs="Times New Roman"/>
@@ -3385,6 +3559,7 @@
         </w:rPr>
         <w:t>-&gt;</w:t>
       </w:r>
+      <w:proofErr w:type="spellStart"/>
       <w:r>
         <w:rPr>
           <w:rFonts w:ascii="Consolas" w:eastAsia="Times New Roman" w:hAnsi="Consolas" w:cs="Times New Roman"/>
@@ -3395,6 +3570,7 @@
         </w:rPr>
         <w:t>precioAlquilerPelicula</w:t>
       </w:r>
+      <w:proofErr w:type="spellEnd"/>
       <w:r>
         <w:rPr>
           <w:rFonts w:ascii="Consolas" w:eastAsia="Times New Roman" w:hAnsi="Consolas" w:cs="Times New Roman"/>
@@ -3438,6 +3614,7 @@
         </w:rPr>
         <w:t>-&gt;</w:t>
       </w:r>
+      <w:proofErr w:type="spellStart"/>
       <w:r>
         <w:rPr>
           <w:rFonts w:ascii="Consolas" w:eastAsia="Times New Roman" w:hAnsi="Consolas" w:cs="Times New Roman"/>
@@ -3448,6 +3625,7 @@
         </w:rPr>
         <w:t>disponibilidadPelicula</w:t>
       </w:r>
+      <w:proofErr w:type="spellEnd"/>
     </w:p>
     <w:p>
       <w:r>
@@ -3540,9 +3718,14 @@
       <w:pPr>
         <w:pStyle w:val="Ttulo3"/>
       </w:pPr>
-      <w:bookmarkStart w:id="4" w:name="_Toc57547758"/>
-      <w:r>
-        <w:t>ReadAll película (Leer todo el catálogo)</w:t>
+      <w:bookmarkStart w:id="4" w:name="_Toc57569189"/>
+      <w:proofErr w:type="spellStart"/>
+      <w:r>
+        <w:t>ReadAll</w:t>
+      </w:r>
+      <w:proofErr w:type="spellEnd"/>
+      <w:r>
+        <w:t xml:space="preserve"> película (Leer todo el catálogo)</w:t>
       </w:r>
       <w:bookmarkEnd w:id="4"/>
     </w:p>
@@ -3622,6 +3805,7 @@
         </w:rPr>
         <w:t>-&gt;</w:t>
       </w:r>
+      <w:proofErr w:type="spellStart"/>
       <w:r>
         <w:rPr>
           <w:rFonts w:ascii="Consolas" w:eastAsia="Times New Roman" w:hAnsi="Consolas" w:cs="Times New Roman"/>
@@ -3642,6 +3826,7 @@
         </w:rPr>
         <w:t>Pelicula</w:t>
       </w:r>
+      <w:proofErr w:type="spellEnd"/>
       <w:r>
         <w:rPr>
           <w:rFonts w:ascii="Consolas" w:eastAsia="Times New Roman" w:hAnsi="Consolas" w:cs="Times New Roman"/>
@@ -3685,6 +3870,7 @@
         </w:rPr>
         <w:t>-&gt;</w:t>
       </w:r>
+      <w:proofErr w:type="spellStart"/>
       <w:r>
         <w:rPr>
           <w:rFonts w:ascii="Consolas" w:eastAsia="Times New Roman" w:hAnsi="Consolas" w:cs="Times New Roman"/>
@@ -3695,6 +3881,7 @@
         </w:rPr>
         <w:t>tituloPelicula</w:t>
       </w:r>
+      <w:proofErr w:type="spellEnd"/>
       <w:r>
         <w:rPr>
           <w:rFonts w:ascii="Consolas" w:eastAsia="Times New Roman" w:hAnsi="Consolas" w:cs="Times New Roman"/>
@@ -3738,6 +3925,7 @@
         </w:rPr>
         <w:t>-&gt;</w:t>
       </w:r>
+      <w:proofErr w:type="spellStart"/>
       <w:r>
         <w:rPr>
           <w:rFonts w:ascii="Consolas" w:eastAsia="Times New Roman" w:hAnsi="Consolas" w:cs="Times New Roman"/>
@@ -3748,6 +3936,7 @@
         </w:rPr>
         <w:t>descripcionPelicula</w:t>
       </w:r>
+      <w:proofErr w:type="spellEnd"/>
       <w:r>
         <w:rPr>
           <w:rFonts w:ascii="Consolas" w:eastAsia="Times New Roman" w:hAnsi="Consolas" w:cs="Times New Roman"/>
@@ -3791,6 +3980,7 @@
         </w:rPr>
         <w:t>-&gt;</w:t>
       </w:r>
+      <w:proofErr w:type="spellStart"/>
       <w:r>
         <w:rPr>
           <w:rFonts w:ascii="Consolas" w:eastAsia="Times New Roman" w:hAnsi="Consolas" w:cs="Times New Roman"/>
@@ -3801,6 +3991,7 @@
         </w:rPr>
         <w:t>generoPelicula</w:t>
       </w:r>
+      <w:proofErr w:type="spellEnd"/>
       <w:r>
         <w:rPr>
           <w:rFonts w:ascii="Consolas" w:eastAsia="Times New Roman" w:hAnsi="Consolas" w:cs="Times New Roman"/>
@@ -3844,6 +4035,7 @@
         </w:rPr>
         <w:t>-&gt;</w:t>
       </w:r>
+      <w:proofErr w:type="spellStart"/>
       <w:r>
         <w:rPr>
           <w:rFonts w:ascii="Consolas" w:eastAsia="Times New Roman" w:hAnsi="Consolas" w:cs="Times New Roman"/>
@@ -3854,6 +4046,7 @@
         </w:rPr>
         <w:t>portadaPelicula</w:t>
       </w:r>
+      <w:proofErr w:type="spellEnd"/>
       <w:r>
         <w:rPr>
           <w:rFonts w:ascii="Consolas" w:eastAsia="Times New Roman" w:hAnsi="Consolas" w:cs="Times New Roman"/>
@@ -3897,6 +4090,7 @@
         </w:rPr>
         <w:t>-&gt;</w:t>
       </w:r>
+      <w:proofErr w:type="spellStart"/>
       <w:r>
         <w:rPr>
           <w:rFonts w:ascii="Consolas" w:eastAsia="Times New Roman" w:hAnsi="Consolas" w:cs="Times New Roman"/>
@@ -3907,6 +4101,7 @@
         </w:rPr>
         <w:t>stockPelicula</w:t>
       </w:r>
+      <w:proofErr w:type="spellEnd"/>
       <w:r>
         <w:rPr>
           <w:rFonts w:ascii="Consolas" w:eastAsia="Times New Roman" w:hAnsi="Consolas" w:cs="Times New Roman"/>
@@ -3950,6 +4145,7 @@
         </w:rPr>
         <w:t>-&gt;</w:t>
       </w:r>
+      <w:proofErr w:type="spellStart"/>
       <w:r>
         <w:rPr>
           <w:rFonts w:ascii="Consolas" w:eastAsia="Times New Roman" w:hAnsi="Consolas" w:cs="Times New Roman"/>
@@ -3960,6 +4156,7 @@
         </w:rPr>
         <w:t>precioVentaPelicula</w:t>
       </w:r>
+      <w:proofErr w:type="spellEnd"/>
       <w:r>
         <w:rPr>
           <w:rFonts w:ascii="Consolas" w:eastAsia="Times New Roman" w:hAnsi="Consolas" w:cs="Times New Roman"/>
@@ -4003,6 +4200,7 @@
         </w:rPr>
         <w:t>-&gt;</w:t>
       </w:r>
+      <w:proofErr w:type="spellStart"/>
       <w:r>
         <w:rPr>
           <w:rFonts w:ascii="Consolas" w:eastAsia="Times New Roman" w:hAnsi="Consolas" w:cs="Times New Roman"/>
@@ -4013,6 +4211,7 @@
         </w:rPr>
         <w:t>precioAlquilerPelicula</w:t>
       </w:r>
+      <w:proofErr w:type="spellEnd"/>
       <w:r>
         <w:rPr>
           <w:rFonts w:ascii="Consolas" w:eastAsia="Times New Roman" w:hAnsi="Consolas" w:cs="Times New Roman"/>
@@ -4056,6 +4255,7 @@
         </w:rPr>
         <w:t>-&gt;</w:t>
       </w:r>
+      <w:proofErr w:type="spellStart"/>
       <w:r>
         <w:rPr>
           <w:rFonts w:ascii="Consolas" w:eastAsia="Times New Roman" w:hAnsi="Consolas" w:cs="Times New Roman"/>
@@ -4066,6 +4266,7 @@
         </w:rPr>
         <w:t>disponibilidadPelicula</w:t>
       </w:r>
+      <w:proofErr w:type="spellEnd"/>
     </w:p>
     <w:p>
       <w:r>
@@ -4159,9 +4360,14 @@
       <w:pPr>
         <w:pStyle w:val="Ttulo3"/>
       </w:pPr>
-      <w:bookmarkStart w:id="5" w:name="_Toc57547759"/>
-      <w:r>
-        <w:t>Update película (Actualizar una película del catálogo)</w:t>
+      <w:bookmarkStart w:id="5" w:name="_Toc57569190"/>
+      <w:proofErr w:type="spellStart"/>
+      <w:r>
+        <w:t>Update</w:t>
+      </w:r>
+      <w:proofErr w:type="spellEnd"/>
+      <w:r>
+        <w:t xml:space="preserve"> película (Actualizar una película del catálogo)</w:t>
       </w:r>
       <w:bookmarkEnd w:id="5"/>
     </w:p>
@@ -4228,6 +4434,7 @@
         </w:rPr>
         <w:t>-&gt;</w:t>
       </w:r>
+      <w:proofErr w:type="spellStart"/>
       <w:r>
         <w:rPr>
           <w:rFonts w:ascii="Consolas" w:eastAsia="Times New Roman" w:hAnsi="Consolas" w:cs="Times New Roman"/>
@@ -4238,6 +4445,7 @@
         </w:rPr>
         <w:t>idPelicula</w:t>
       </w:r>
+      <w:proofErr w:type="spellEnd"/>
       <w:r>
         <w:rPr>
           <w:rFonts w:ascii="Consolas" w:eastAsia="Times New Roman" w:hAnsi="Consolas" w:cs="Times New Roman"/>
@@ -4281,6 +4489,7 @@
         </w:rPr>
         <w:t>-&gt;</w:t>
       </w:r>
+      <w:proofErr w:type="spellStart"/>
       <w:r>
         <w:rPr>
           <w:rFonts w:ascii="Consolas" w:eastAsia="Times New Roman" w:hAnsi="Consolas" w:cs="Times New Roman"/>
@@ -4291,6 +4500,7 @@
         </w:rPr>
         <w:t>tituloPelicula</w:t>
       </w:r>
+      <w:proofErr w:type="spellEnd"/>
       <w:r>
         <w:rPr>
           <w:rFonts w:ascii="Consolas" w:eastAsia="Times New Roman" w:hAnsi="Consolas" w:cs="Times New Roman"/>
@@ -4334,6 +4544,7 @@
         </w:rPr>
         <w:t>-&gt;</w:t>
       </w:r>
+      <w:proofErr w:type="spellStart"/>
       <w:r>
         <w:rPr>
           <w:rFonts w:ascii="Consolas" w:eastAsia="Times New Roman" w:hAnsi="Consolas" w:cs="Times New Roman"/>
@@ -4344,6 +4555,7 @@
         </w:rPr>
         <w:t>descripcionPelicula</w:t>
       </w:r>
+      <w:proofErr w:type="spellEnd"/>
       <w:r>
         <w:rPr>
           <w:rFonts w:ascii="Consolas" w:eastAsia="Times New Roman" w:hAnsi="Consolas" w:cs="Times New Roman"/>
@@ -4387,6 +4599,7 @@
         </w:rPr>
         <w:t>-&gt;</w:t>
       </w:r>
+      <w:proofErr w:type="spellStart"/>
       <w:r>
         <w:rPr>
           <w:rFonts w:ascii="Consolas" w:eastAsia="Times New Roman" w:hAnsi="Consolas" w:cs="Times New Roman"/>
@@ -4397,6 +4610,7 @@
         </w:rPr>
         <w:t>generoPelicula</w:t>
       </w:r>
+      <w:proofErr w:type="spellEnd"/>
       <w:r>
         <w:rPr>
           <w:rFonts w:ascii="Consolas" w:eastAsia="Times New Roman" w:hAnsi="Consolas" w:cs="Times New Roman"/>
@@ -4440,6 +4654,7 @@
         </w:rPr>
         <w:t>-&gt;</w:t>
       </w:r>
+      <w:proofErr w:type="spellStart"/>
       <w:r>
         <w:rPr>
           <w:rFonts w:ascii="Consolas" w:eastAsia="Times New Roman" w:hAnsi="Consolas" w:cs="Times New Roman"/>
@@ -4450,6 +4665,7 @@
         </w:rPr>
         <w:t>portadaPelicula</w:t>
       </w:r>
+      <w:proofErr w:type="spellEnd"/>
       <w:r>
         <w:rPr>
           <w:rFonts w:ascii="Consolas" w:eastAsia="Times New Roman" w:hAnsi="Consolas" w:cs="Times New Roman"/>
@@ -4493,6 +4709,7 @@
         </w:rPr>
         <w:t>-&gt;</w:t>
       </w:r>
+      <w:proofErr w:type="spellStart"/>
       <w:r>
         <w:rPr>
           <w:rFonts w:ascii="Consolas" w:eastAsia="Times New Roman" w:hAnsi="Consolas" w:cs="Times New Roman"/>
@@ -4503,6 +4720,7 @@
         </w:rPr>
         <w:t>stockPelicula</w:t>
       </w:r>
+      <w:proofErr w:type="spellEnd"/>
       <w:r>
         <w:rPr>
           <w:rFonts w:ascii="Consolas" w:eastAsia="Times New Roman" w:hAnsi="Consolas" w:cs="Times New Roman"/>
@@ -4546,6 +4764,7 @@
         </w:rPr>
         <w:t>-&gt;</w:t>
       </w:r>
+      <w:proofErr w:type="spellStart"/>
       <w:r>
         <w:rPr>
           <w:rFonts w:ascii="Consolas" w:eastAsia="Times New Roman" w:hAnsi="Consolas" w:cs="Times New Roman"/>
@@ -4556,6 +4775,7 @@
         </w:rPr>
         <w:t>precioVentaPelicula</w:t>
       </w:r>
+      <w:proofErr w:type="spellEnd"/>
       <w:r>
         <w:rPr>
           <w:rFonts w:ascii="Consolas" w:eastAsia="Times New Roman" w:hAnsi="Consolas" w:cs="Times New Roman"/>
@@ -4599,6 +4819,7 @@
         </w:rPr>
         <w:t>-&gt;</w:t>
       </w:r>
+      <w:proofErr w:type="spellStart"/>
       <w:r>
         <w:rPr>
           <w:rFonts w:ascii="Consolas" w:eastAsia="Times New Roman" w:hAnsi="Consolas" w:cs="Times New Roman"/>
@@ -4609,6 +4830,7 @@
         </w:rPr>
         <w:t>precioAlquilerPelicula</w:t>
       </w:r>
+      <w:proofErr w:type="spellEnd"/>
       <w:r>
         <w:rPr>
           <w:rFonts w:ascii="Consolas" w:eastAsia="Times New Roman" w:hAnsi="Consolas" w:cs="Times New Roman"/>
@@ -4652,6 +4874,7 @@
         </w:rPr>
         <w:t>-&gt;</w:t>
       </w:r>
+      <w:proofErr w:type="spellStart"/>
       <w:r>
         <w:rPr>
           <w:rFonts w:ascii="Consolas" w:eastAsia="Times New Roman" w:hAnsi="Consolas" w:cs="Times New Roman"/>
@@ -4662,6 +4885,7 @@
         </w:rPr>
         <w:t>disponibilidadPelicula</w:t>
       </w:r>
+      <w:proofErr w:type="spellEnd"/>
     </w:p>
     <w:p/>
     <w:p>
@@ -4841,9 +5065,14 @@
       <w:pPr>
         <w:pStyle w:val="Ttulo3"/>
       </w:pPr>
-      <w:bookmarkStart w:id="6" w:name="_Toc57547760"/>
-      <w:r>
-        <w:t>Delete película (Eliminar una película del catálogo)</w:t>
+      <w:bookmarkStart w:id="6" w:name="_Toc57569191"/>
+      <w:proofErr w:type="spellStart"/>
+      <w:r>
+        <w:t>Delete</w:t>
+      </w:r>
+      <w:proofErr w:type="spellEnd"/>
+      <w:r>
+        <w:t xml:space="preserve"> película (Eliminar una película del catálogo)</w:t>
       </w:r>
       <w:bookmarkEnd w:id="6"/>
     </w:p>
@@ -4909,6 +5138,7 @@
         </w:rPr>
         <w:t>-&gt;</w:t>
       </w:r>
+      <w:proofErr w:type="spellStart"/>
       <w:r>
         <w:rPr>
           <w:rFonts w:ascii="Consolas" w:eastAsia="Times New Roman" w:hAnsi="Consolas" w:cs="Times New Roman"/>
@@ -4919,6 +5149,7 @@
         </w:rPr>
         <w:t>idPelicula</w:t>
       </w:r>
+      <w:proofErr w:type="spellEnd"/>
     </w:p>
     <w:p/>
     <w:p>
@@ -5098,7 +5329,7 @@
       <w:pPr>
         <w:pStyle w:val="Ttulo2"/>
       </w:pPr>
-      <w:bookmarkStart w:id="7" w:name="_Toc57547761"/>
+      <w:bookmarkStart w:id="7" w:name="_Toc57569192"/>
       <w:r>
         <w:t>CRUD CLIENTES.</w:t>
       </w:r>
@@ -5115,9 +5346,17 @@
       <w:pPr>
         <w:pStyle w:val="Ttulo3"/>
       </w:pPr>
-      <w:bookmarkStart w:id="8" w:name="_Toc57547762"/>
-      <w:r>
-        <w:t>Crear cliente (Agregar a la db)</w:t>
+      <w:bookmarkStart w:id="8" w:name="_Toc57569193"/>
+      <w:r>
+        <w:t xml:space="preserve">Crear cliente (Agregar a la </w:t>
+      </w:r>
+      <w:proofErr w:type="spellStart"/>
+      <w:r>
+        <w:t>db</w:t>
+      </w:r>
+      <w:proofErr w:type="spellEnd"/>
+      <w:r>
+        <w:t>)</w:t>
       </w:r>
       <w:bookmarkEnd w:id="8"/>
     </w:p>
@@ -5184,6 +5423,7 @@
         </w:rPr>
         <w:t>-&gt;</w:t>
       </w:r>
+      <w:proofErr w:type="spellStart"/>
       <w:r>
         <w:rPr>
           <w:rFonts w:ascii="Consolas" w:eastAsia="Times New Roman" w:hAnsi="Consolas" w:cs="Times New Roman"/>
@@ -5194,6 +5434,7 @@
         </w:rPr>
         <w:t>nombreCliente</w:t>
       </w:r>
+      <w:proofErr w:type="spellEnd"/>
       <w:r>
         <w:rPr>
           <w:rFonts w:ascii="Consolas" w:eastAsia="Times New Roman" w:hAnsi="Consolas" w:cs="Times New Roman"/>
@@ -5237,6 +5478,7 @@
         </w:rPr>
         <w:t>-&gt;</w:t>
       </w:r>
+      <w:proofErr w:type="spellStart"/>
       <w:r>
         <w:rPr>
           <w:rFonts w:ascii="Consolas" w:eastAsia="Times New Roman" w:hAnsi="Consolas" w:cs="Times New Roman"/>
@@ -5247,6 +5489,7 @@
         </w:rPr>
         <w:t>apellidoCliente</w:t>
       </w:r>
+      <w:proofErr w:type="spellEnd"/>
       <w:r>
         <w:rPr>
           <w:rFonts w:ascii="Consolas" w:eastAsia="Times New Roman" w:hAnsi="Consolas" w:cs="Times New Roman"/>
@@ -5290,6 +5533,7 @@
         </w:rPr>
         <w:t>-&gt;</w:t>
       </w:r>
+      <w:proofErr w:type="spellStart"/>
       <w:r>
         <w:rPr>
           <w:rFonts w:ascii="Consolas" w:eastAsia="Times New Roman" w:hAnsi="Consolas" w:cs="Times New Roman"/>
@@ -5300,6 +5544,7 @@
         </w:rPr>
         <w:t>correoCliente</w:t>
       </w:r>
+      <w:proofErr w:type="spellEnd"/>
       <w:r>
         <w:rPr>
           <w:rFonts w:ascii="Consolas" w:eastAsia="Times New Roman" w:hAnsi="Consolas" w:cs="Times New Roman"/>
@@ -5343,6 +5588,7 @@
         </w:rPr>
         <w:t>-&gt;</w:t>
       </w:r>
+      <w:proofErr w:type="spellStart"/>
       <w:r>
         <w:rPr>
           <w:rFonts w:ascii="Consolas" w:eastAsia="Times New Roman" w:hAnsi="Consolas" w:cs="Times New Roman"/>
@@ -5353,6 +5599,7 @@
         </w:rPr>
         <w:t>contraseñaCliente</w:t>
       </w:r>
+      <w:proofErr w:type="spellEnd"/>
     </w:p>
     <w:p/>
     <w:p>
@@ -5531,9 +5778,14 @@
       <w:pPr>
         <w:pStyle w:val="Ttulo3"/>
       </w:pPr>
-      <w:bookmarkStart w:id="9" w:name="_Toc57547763"/>
-      <w:r>
-        <w:t xml:space="preserve">Read </w:t>
+      <w:bookmarkStart w:id="9" w:name="_Toc57569194"/>
+      <w:proofErr w:type="spellStart"/>
+      <w:r>
+        <w:t>Read</w:t>
+      </w:r>
+      <w:proofErr w:type="spellEnd"/>
+      <w:r>
+        <w:t xml:space="preserve"> </w:t>
       </w:r>
       <w:r>
         <w:t>cliente</w:t>
@@ -5625,6 +5877,7 @@
         </w:rPr>
         <w:t>-&gt;</w:t>
       </w:r>
+      <w:proofErr w:type="spellStart"/>
       <w:r>
         <w:rPr>
           <w:rFonts w:ascii="Consolas" w:eastAsia="Times New Roman" w:hAnsi="Consolas" w:cs="Times New Roman"/>
@@ -5635,6 +5888,7 @@
         </w:rPr>
         <w:t>idCliente</w:t>
       </w:r>
+      <w:proofErr w:type="spellEnd"/>
       <w:r>
         <w:rPr>
           <w:rFonts w:ascii="Consolas" w:eastAsia="Times New Roman" w:hAnsi="Consolas" w:cs="Times New Roman"/>
@@ -5678,6 +5932,7 @@
         </w:rPr>
         <w:t>-&gt;</w:t>
       </w:r>
+      <w:proofErr w:type="spellStart"/>
       <w:r>
         <w:rPr>
           <w:rFonts w:ascii="Consolas" w:eastAsia="Times New Roman" w:hAnsi="Consolas" w:cs="Times New Roman"/>
@@ -5688,6 +5943,7 @@
         </w:rPr>
         <w:t>nombreCliente</w:t>
       </w:r>
+      <w:proofErr w:type="spellEnd"/>
       <w:r>
         <w:rPr>
           <w:rFonts w:ascii="Consolas" w:eastAsia="Times New Roman" w:hAnsi="Consolas" w:cs="Times New Roman"/>
@@ -5731,6 +5987,7 @@
         </w:rPr>
         <w:t>-&gt;</w:t>
       </w:r>
+      <w:proofErr w:type="spellStart"/>
       <w:r>
         <w:rPr>
           <w:rFonts w:ascii="Consolas" w:eastAsia="Times New Roman" w:hAnsi="Consolas" w:cs="Times New Roman"/>
@@ -5741,6 +5998,7 @@
         </w:rPr>
         <w:t>apellidoCliente</w:t>
       </w:r>
+      <w:proofErr w:type="spellEnd"/>
       <w:r>
         <w:rPr>
           <w:rFonts w:ascii="Consolas" w:eastAsia="Times New Roman" w:hAnsi="Consolas" w:cs="Times New Roman"/>
@@ -5784,6 +6042,7 @@
         </w:rPr>
         <w:t>-&gt;</w:t>
       </w:r>
+      <w:proofErr w:type="spellStart"/>
       <w:r>
         <w:rPr>
           <w:rFonts w:ascii="Consolas" w:eastAsia="Times New Roman" w:hAnsi="Consolas" w:cs="Times New Roman"/>
@@ -5794,6 +6053,7 @@
         </w:rPr>
         <w:t>correoCliente</w:t>
       </w:r>
+      <w:proofErr w:type="spellEnd"/>
       <w:r>
         <w:rPr>
           <w:rFonts w:ascii="Consolas" w:eastAsia="Times New Roman" w:hAnsi="Consolas" w:cs="Times New Roman"/>
@@ -5837,6 +6097,7 @@
         </w:rPr>
         <w:t>-&gt;</w:t>
       </w:r>
+      <w:proofErr w:type="spellStart"/>
       <w:r>
         <w:rPr>
           <w:rFonts w:ascii="Consolas" w:eastAsia="Times New Roman" w:hAnsi="Consolas" w:cs="Times New Roman"/>
@@ -5847,6 +6108,7 @@
         </w:rPr>
         <w:t>contraseñaCliente</w:t>
       </w:r>
+      <w:proofErr w:type="spellEnd"/>
     </w:p>
     <w:p>
       <w:pPr>
@@ -5952,9 +6214,14 @@
       <w:pPr>
         <w:pStyle w:val="Ttulo3"/>
       </w:pPr>
-      <w:bookmarkStart w:id="10" w:name="_Toc57547764"/>
-      <w:r>
-        <w:t xml:space="preserve">Update </w:t>
+      <w:bookmarkStart w:id="10" w:name="_Toc57569195"/>
+      <w:proofErr w:type="spellStart"/>
+      <w:r>
+        <w:t>Update</w:t>
+      </w:r>
+      <w:proofErr w:type="spellEnd"/>
+      <w:r>
+        <w:t xml:space="preserve"> </w:t>
       </w:r>
       <w:r>
         <w:t>cliente</w:t>
@@ -5969,8 +6236,13 @@
         <w:t>de</w:t>
       </w:r>
       <w:r>
-        <w:t xml:space="preserve"> la db</w:t>
-      </w:r>
+        <w:t xml:space="preserve"> la </w:t>
+      </w:r>
+      <w:proofErr w:type="spellStart"/>
+      <w:r>
+        <w:t>db</w:t>
+      </w:r>
+      <w:proofErr w:type="spellEnd"/>
       <w:r>
         <w:t>)</w:t>
       </w:r>
@@ -6039,6 +6311,7 @@
         </w:rPr>
         <w:t>-&gt;</w:t>
       </w:r>
+      <w:proofErr w:type="spellStart"/>
       <w:r>
         <w:rPr>
           <w:rFonts w:ascii="Consolas" w:eastAsia="Times New Roman" w:hAnsi="Consolas" w:cs="Times New Roman"/>
@@ -6049,6 +6322,7 @@
         </w:rPr>
         <w:t>idCliente</w:t>
       </w:r>
+      <w:proofErr w:type="spellEnd"/>
       <w:r>
         <w:rPr>
           <w:rFonts w:ascii="Consolas" w:eastAsia="Times New Roman" w:hAnsi="Consolas" w:cs="Times New Roman"/>
@@ -6092,6 +6366,7 @@
         </w:rPr>
         <w:t>-&gt;</w:t>
       </w:r>
+      <w:proofErr w:type="spellStart"/>
       <w:r>
         <w:rPr>
           <w:rFonts w:ascii="Consolas" w:eastAsia="Times New Roman" w:hAnsi="Consolas" w:cs="Times New Roman"/>
@@ -6102,6 +6377,7 @@
         </w:rPr>
         <w:t>nombreCliente</w:t>
       </w:r>
+      <w:proofErr w:type="spellEnd"/>
       <w:r>
         <w:rPr>
           <w:rFonts w:ascii="Consolas" w:eastAsia="Times New Roman" w:hAnsi="Consolas" w:cs="Times New Roman"/>
@@ -6145,6 +6421,7 @@
         </w:rPr>
         <w:t>-&gt;</w:t>
       </w:r>
+      <w:proofErr w:type="spellStart"/>
       <w:r>
         <w:rPr>
           <w:rFonts w:ascii="Consolas" w:eastAsia="Times New Roman" w:hAnsi="Consolas" w:cs="Times New Roman"/>
@@ -6155,6 +6432,7 @@
         </w:rPr>
         <w:t>apellidoCliente</w:t>
       </w:r>
+      <w:proofErr w:type="spellEnd"/>
       <w:r>
         <w:rPr>
           <w:rFonts w:ascii="Consolas" w:eastAsia="Times New Roman" w:hAnsi="Consolas" w:cs="Times New Roman"/>
@@ -6198,6 +6476,7 @@
         </w:rPr>
         <w:t>-&gt;</w:t>
       </w:r>
+      <w:proofErr w:type="spellStart"/>
       <w:r>
         <w:rPr>
           <w:rFonts w:ascii="Consolas" w:eastAsia="Times New Roman" w:hAnsi="Consolas" w:cs="Times New Roman"/>
@@ -6208,6 +6487,7 @@
         </w:rPr>
         <w:t>correoCliente</w:t>
       </w:r>
+      <w:proofErr w:type="spellEnd"/>
       <w:r>
         <w:rPr>
           <w:rFonts w:ascii="Consolas" w:eastAsia="Times New Roman" w:hAnsi="Consolas" w:cs="Times New Roman"/>
@@ -6251,6 +6531,7 @@
         </w:rPr>
         <w:t>-&gt;</w:t>
       </w:r>
+      <w:proofErr w:type="spellStart"/>
       <w:r>
         <w:rPr>
           <w:rFonts w:ascii="Consolas" w:eastAsia="Times New Roman" w:hAnsi="Consolas" w:cs="Times New Roman"/>
@@ -6261,6 +6542,7 @@
         </w:rPr>
         <w:t>contraseñaCliente</w:t>
       </w:r>
+      <w:proofErr w:type="spellEnd"/>
     </w:p>
     <w:p/>
     <w:p>
@@ -6440,9 +6722,14 @@
       <w:pPr>
         <w:pStyle w:val="Ttulo3"/>
       </w:pPr>
-      <w:bookmarkStart w:id="11" w:name="_Toc57547765"/>
-      <w:r>
-        <w:t xml:space="preserve">Delete </w:t>
+      <w:bookmarkStart w:id="11" w:name="_Toc57569196"/>
+      <w:proofErr w:type="spellStart"/>
+      <w:r>
+        <w:t>Delete</w:t>
+      </w:r>
+      <w:proofErr w:type="spellEnd"/>
+      <w:r>
+        <w:t xml:space="preserve"> </w:t>
       </w:r>
       <w:r>
         <w:t>cliente</w:t>
@@ -6451,8 +6738,13 @@
         <w:t xml:space="preserve"> (Eliminar un</w:t>
       </w:r>
       <w:r>
-        <w:t xml:space="preserve"> cliente de la db</w:t>
-      </w:r>
+        <w:t xml:space="preserve"> cliente de la </w:t>
+      </w:r>
+      <w:proofErr w:type="spellStart"/>
+      <w:r>
+        <w:t>db</w:t>
+      </w:r>
+      <w:proofErr w:type="spellEnd"/>
       <w:r>
         <w:t>)</w:t>
       </w:r>
@@ -6520,6 +6812,7 @@
         </w:rPr>
         <w:t>-&gt;</w:t>
       </w:r>
+      <w:proofErr w:type="spellStart"/>
       <w:r>
         <w:rPr>
           <w:rFonts w:ascii="Consolas" w:eastAsia="Times New Roman" w:hAnsi="Consolas" w:cs="Times New Roman"/>
@@ -6530,6 +6823,7 @@
         </w:rPr>
         <w:t>idCliente</w:t>
       </w:r>
+      <w:proofErr w:type="spellEnd"/>
     </w:p>
     <w:p/>
     <w:p>
@@ -6733,7 +7027,7 @@
           <w:lang w:val="en-US"/>
         </w:rPr>
       </w:pPr>
-      <w:bookmarkStart w:id="12" w:name="_Toc57547766"/>
+      <w:bookmarkStart w:id="12" w:name="_Toc57569197"/>
       <w:r>
         <w:rPr>
           <w:lang w:val="en-US"/>
@@ -6753,9 +7047,25 @@
       <w:pPr>
         <w:pStyle w:val="Ttulo3"/>
       </w:pPr>
-      <w:bookmarkStart w:id="13" w:name="_Toc57547767"/>
-      <w:r>
-        <w:t xml:space="preserve">Crear like (Agregar like a </w:t>
+      <w:bookmarkStart w:id="13" w:name="_Toc57569198"/>
+      <w:r>
+        <w:t xml:space="preserve">Crear </w:t>
+      </w:r>
+      <w:proofErr w:type="spellStart"/>
+      <w:r>
+        <w:t>like</w:t>
+      </w:r>
+      <w:proofErr w:type="spellEnd"/>
+      <w:r>
+        <w:t xml:space="preserve"> (Agregar </w:t>
+      </w:r>
+      <w:proofErr w:type="spellStart"/>
+      <w:r>
+        <w:t>like</w:t>
+      </w:r>
+      <w:proofErr w:type="spellEnd"/>
+      <w:r>
+        <w:t xml:space="preserve"> a </w:t>
       </w:r>
       <w:r>
         <w:t>una película</w:t>
@@ -6827,6 +7137,7 @@
         </w:rPr>
         <w:t>-&gt;</w:t>
       </w:r>
+      <w:proofErr w:type="spellStart"/>
       <w:r>
         <w:rPr>
           <w:rFonts w:ascii="Consolas" w:eastAsia="Times New Roman" w:hAnsi="Consolas" w:cs="Times New Roman"/>
@@ -6837,6 +7148,7 @@
         </w:rPr>
         <w:t>idCliente</w:t>
       </w:r>
+      <w:proofErr w:type="spellEnd"/>
       <w:r>
         <w:rPr>
           <w:rFonts w:ascii="Consolas" w:eastAsia="Times New Roman" w:hAnsi="Consolas" w:cs="Times New Roman"/>
@@ -6880,6 +7192,7 @@
         </w:rPr>
         <w:t>-&gt;</w:t>
       </w:r>
+      <w:proofErr w:type="spellStart"/>
       <w:r>
         <w:rPr>
           <w:rFonts w:ascii="Consolas" w:eastAsia="Times New Roman" w:hAnsi="Consolas" w:cs="Times New Roman"/>
@@ -6890,6 +7203,7 @@
         </w:rPr>
         <w:t>idPelicula</w:t>
       </w:r>
+      <w:proofErr w:type="spellEnd"/>
     </w:p>
     <w:p/>
     <w:p>
@@ -7069,18 +7383,30 @@
       <w:pPr>
         <w:pStyle w:val="Ttulo3"/>
       </w:pPr>
-      <w:bookmarkStart w:id="14" w:name="_Toc57547768"/>
-      <w:r>
-        <w:t xml:space="preserve">Read </w:t>
-      </w:r>
+      <w:bookmarkStart w:id="14" w:name="_Toc57569199"/>
+      <w:proofErr w:type="spellStart"/>
+      <w:r>
+        <w:t>Read</w:t>
+      </w:r>
+      <w:proofErr w:type="spellEnd"/>
+      <w:r>
+        <w:t xml:space="preserve"> </w:t>
+      </w:r>
+      <w:proofErr w:type="spellStart"/>
       <w:r>
         <w:t>like</w:t>
       </w:r>
+      <w:proofErr w:type="spellEnd"/>
       <w:r>
         <w:t xml:space="preserve"> (Leer todos los </w:t>
       </w:r>
-      <w:r>
-        <w:t>likes de un usuario</w:t>
+      <w:proofErr w:type="spellStart"/>
+      <w:r>
+        <w:t>likes</w:t>
+      </w:r>
+      <w:proofErr w:type="spellEnd"/>
+      <w:r>
+        <w:t xml:space="preserve"> de un usuario</w:t>
       </w:r>
       <w:r>
         <w:t>)</w:t>
@@ -7140,6 +7466,7 @@
         </w:rPr>
         <w:t>-&gt;</w:t>
       </w:r>
+      <w:proofErr w:type="spellStart"/>
       <w:r>
         <w:rPr>
           <w:rFonts w:ascii="Consolas" w:eastAsia="Times New Roman" w:hAnsi="Consolas" w:cs="Times New Roman"/>
@@ -7150,6 +7477,7 @@
         </w:rPr>
         <w:t>idCliente</w:t>
       </w:r>
+      <w:proofErr w:type="spellEnd"/>
     </w:p>
     <w:p/>
     <w:p>
@@ -7197,6 +7525,7 @@
         </w:rPr>
         <w:t>-&gt;</w:t>
       </w:r>
+      <w:proofErr w:type="spellStart"/>
       <w:r>
         <w:rPr>
           <w:rFonts w:ascii="Consolas" w:eastAsia="Times New Roman" w:hAnsi="Consolas" w:cs="Times New Roman"/>
@@ -7217,6 +7546,7 @@
         </w:rPr>
         <w:t>Like</w:t>
       </w:r>
+      <w:proofErr w:type="spellEnd"/>
       <w:r>
         <w:rPr>
           <w:rFonts w:ascii="Consolas" w:eastAsia="Times New Roman" w:hAnsi="Consolas" w:cs="Times New Roman"/>
@@ -7260,6 +7590,7 @@
         </w:rPr>
         <w:t>-&gt;</w:t>
       </w:r>
+      <w:proofErr w:type="spellStart"/>
       <w:r>
         <w:rPr>
           <w:rFonts w:ascii="Consolas" w:eastAsia="Times New Roman" w:hAnsi="Consolas" w:cs="Times New Roman"/>
@@ -7270,6 +7601,7 @@
         </w:rPr>
         <w:t>idCliente</w:t>
       </w:r>
+      <w:proofErr w:type="spellEnd"/>
       <w:r>
         <w:rPr>
           <w:rFonts w:ascii="Consolas" w:eastAsia="Times New Roman" w:hAnsi="Consolas" w:cs="Times New Roman"/>
@@ -7313,6 +7645,7 @@
         </w:rPr>
         <w:t>-&gt;</w:t>
       </w:r>
+      <w:proofErr w:type="spellStart"/>
       <w:r>
         <w:rPr>
           <w:rFonts w:ascii="Consolas" w:eastAsia="Times New Roman" w:hAnsi="Consolas" w:cs="Times New Roman"/>
@@ -7323,6 +7656,7 @@
         </w:rPr>
         <w:t>idPelicula</w:t>
       </w:r>
+      <w:proofErr w:type="spellEnd"/>
     </w:p>
     <w:p>
       <w:r>
@@ -7415,25 +7749,39 @@
       <w:pPr>
         <w:pStyle w:val="Ttulo3"/>
       </w:pPr>
-      <w:bookmarkStart w:id="15" w:name="_Toc57547769"/>
-      <w:r>
-        <w:t xml:space="preserve">Delete </w:t>
-      </w:r>
+      <w:bookmarkStart w:id="15" w:name="_Toc57569200"/>
+      <w:proofErr w:type="spellStart"/>
+      <w:r>
+        <w:t>Delete</w:t>
+      </w:r>
+      <w:proofErr w:type="spellEnd"/>
+      <w:r>
+        <w:t xml:space="preserve"> </w:t>
+      </w:r>
+      <w:proofErr w:type="spellStart"/>
       <w:r>
         <w:t>like</w:t>
       </w:r>
+      <w:proofErr w:type="spellEnd"/>
       <w:r>
         <w:t xml:space="preserve"> (Eliminar un </w:t>
       </w:r>
+      <w:proofErr w:type="spellStart"/>
       <w:r>
         <w:t>like</w:t>
       </w:r>
+      <w:proofErr w:type="spellEnd"/>
       <w:r>
         <w:t xml:space="preserve"> </w:t>
       </w:r>
       <w:r>
-        <w:t>a una pelicula</w:t>
-      </w:r>
+        <w:t xml:space="preserve">a una </w:t>
+      </w:r>
+      <w:proofErr w:type="spellStart"/>
+      <w:r>
+        <w:t>pelicula</w:t>
+      </w:r>
+      <w:proofErr w:type="spellEnd"/>
       <w:r>
         <w:t>)</w:t>
       </w:r>
@@ -7501,6 +7849,7 @@
         </w:rPr>
         <w:t>-&gt;</w:t>
       </w:r>
+      <w:proofErr w:type="spellStart"/>
       <w:r>
         <w:rPr>
           <w:rFonts w:ascii="Consolas" w:eastAsia="Times New Roman" w:hAnsi="Consolas" w:cs="Times New Roman"/>
@@ -7511,6 +7860,7 @@
         </w:rPr>
         <w:t>idCliente</w:t>
       </w:r>
+      <w:proofErr w:type="spellEnd"/>
       <w:r>
         <w:rPr>
           <w:rFonts w:ascii="Consolas" w:eastAsia="Times New Roman" w:hAnsi="Consolas" w:cs="Times New Roman"/>
@@ -7554,6 +7904,7 @@
         </w:rPr>
         <w:t>-&gt;</w:t>
       </w:r>
+      <w:proofErr w:type="spellStart"/>
       <w:r>
         <w:rPr>
           <w:rFonts w:ascii="Consolas" w:eastAsia="Times New Roman" w:hAnsi="Consolas" w:cs="Times New Roman"/>
@@ -7564,6 +7915,7 @@
         </w:rPr>
         <w:t>idPelicula</w:t>
       </w:r>
+      <w:proofErr w:type="spellEnd"/>
     </w:p>
     <w:p/>
     <w:p>
@@ -7744,7 +8096,7 @@
       <w:pPr>
         <w:pStyle w:val="Ttulo2"/>
       </w:pPr>
-      <w:bookmarkStart w:id="16" w:name="_Toc57547770"/>
+      <w:bookmarkStart w:id="16" w:name="_Toc57569201"/>
       <w:r>
         <w:t>CRUD ALQUILERES.</w:t>
       </w:r>
@@ -7761,7 +8113,7 @@
       <w:pPr>
         <w:pStyle w:val="Ttulo3"/>
       </w:pPr>
-      <w:bookmarkStart w:id="17" w:name="_Toc57547771"/>
+      <w:bookmarkStart w:id="17" w:name="_Toc57569202"/>
       <w:r>
         <w:t>Crear alquiler (Agregar alquiler)</w:t>
       </w:r>
@@ -7829,6 +8181,7 @@
         </w:rPr>
         <w:t>-&gt;</w:t>
       </w:r>
+      <w:proofErr w:type="spellStart"/>
       <w:r>
         <w:rPr>
           <w:rFonts w:ascii="Consolas" w:eastAsia="Times New Roman" w:hAnsi="Consolas" w:cs="Times New Roman"/>
@@ -7839,6 +8192,7 @@
         </w:rPr>
         <w:t>fechaAlquiler</w:t>
       </w:r>
+      <w:proofErr w:type="spellEnd"/>
       <w:r>
         <w:rPr>
           <w:rFonts w:ascii="Consolas" w:eastAsia="Times New Roman" w:hAnsi="Consolas" w:cs="Times New Roman"/>
@@ -7882,6 +8236,7 @@
         </w:rPr>
         <w:t>-&gt;</w:t>
       </w:r>
+      <w:proofErr w:type="spellStart"/>
       <w:r>
         <w:rPr>
           <w:rFonts w:ascii="Consolas" w:eastAsia="Times New Roman" w:hAnsi="Consolas" w:cs="Times New Roman"/>
@@ -7912,6 +8267,7 @@
         </w:rPr>
         <w:t>Alquiler</w:t>
       </w:r>
+      <w:proofErr w:type="spellEnd"/>
       <w:r>
         <w:rPr>
           <w:rFonts w:ascii="Consolas" w:eastAsia="Times New Roman" w:hAnsi="Consolas" w:cs="Times New Roman"/>
@@ -7955,6 +8311,7 @@
         </w:rPr>
         <w:t>-&gt;</w:t>
       </w:r>
+      <w:proofErr w:type="spellStart"/>
       <w:r>
         <w:rPr>
           <w:rFonts w:ascii="Consolas" w:eastAsia="Times New Roman" w:hAnsi="Consolas" w:cs="Times New Roman"/>
@@ -7965,6 +8322,7 @@
         </w:rPr>
         <w:t>idCliente</w:t>
       </w:r>
+      <w:proofErr w:type="spellEnd"/>
       <w:r>
         <w:rPr>
           <w:rFonts w:ascii="Consolas" w:eastAsia="Times New Roman" w:hAnsi="Consolas" w:cs="Times New Roman"/>
@@ -8008,6 +8366,7 @@
         </w:rPr>
         <w:t>-&gt;</w:t>
       </w:r>
+      <w:proofErr w:type="spellStart"/>
       <w:r>
         <w:rPr>
           <w:rFonts w:ascii="Consolas" w:eastAsia="Times New Roman" w:hAnsi="Consolas" w:cs="Times New Roman"/>
@@ -8018,6 +8377,7 @@
         </w:rPr>
         <w:t>idPelicula</w:t>
       </w:r>
+      <w:proofErr w:type="spellEnd"/>
     </w:p>
     <w:p/>
     <w:p>
@@ -8065,6 +8425,7 @@
         </w:rPr>
         <w:t>-&gt;</w:t>
       </w:r>
+      <w:proofErr w:type="spellStart"/>
       <w:r>
         <w:rPr>
           <w:rFonts w:ascii="Consolas" w:eastAsia="Times New Roman" w:hAnsi="Consolas" w:cs="Times New Roman"/>
@@ -8075,6 +8436,7 @@
         </w:rPr>
         <w:t>idAlquiler</w:t>
       </w:r>
+      <w:proofErr w:type="spellEnd"/>
       <w:r>
         <w:rPr>
           <w:rFonts w:ascii="Consolas" w:eastAsia="Times New Roman" w:hAnsi="Consolas" w:cs="Times New Roman"/>
@@ -8118,6 +8480,7 @@
         </w:rPr>
         <w:t>-&gt;</w:t>
       </w:r>
+      <w:proofErr w:type="spellStart"/>
       <w:r>
         <w:rPr>
           <w:rFonts w:ascii="Consolas" w:eastAsia="Times New Roman" w:hAnsi="Consolas" w:cs="Times New Roman"/>
@@ -8128,6 +8491,7 @@
         </w:rPr>
         <w:t>fechaAlquiler</w:t>
       </w:r>
+      <w:proofErr w:type="spellEnd"/>
       <w:r>
         <w:rPr>
           <w:rFonts w:ascii="Consolas" w:eastAsia="Times New Roman" w:hAnsi="Consolas" w:cs="Times New Roman"/>
@@ -8171,6 +8535,7 @@
         </w:rPr>
         <w:t>-&gt;</w:t>
       </w:r>
+      <w:proofErr w:type="spellStart"/>
       <w:r>
         <w:rPr>
           <w:rFonts w:ascii="Consolas" w:eastAsia="Times New Roman" w:hAnsi="Consolas" w:cs="Times New Roman"/>
@@ -8201,6 +8566,7 @@
         </w:rPr>
         <w:t>Alquiler</w:t>
       </w:r>
+      <w:proofErr w:type="spellEnd"/>
       <w:r>
         <w:rPr>
           <w:rFonts w:ascii="Consolas" w:eastAsia="Times New Roman" w:hAnsi="Consolas" w:cs="Times New Roman"/>
@@ -8244,6 +8610,7 @@
         </w:rPr>
         <w:t>-&gt;</w:t>
       </w:r>
+      <w:proofErr w:type="spellStart"/>
       <w:r>
         <w:rPr>
           <w:rFonts w:ascii="Consolas" w:eastAsia="Times New Roman" w:hAnsi="Consolas" w:cs="Times New Roman"/>
@@ -8254,6 +8621,7 @@
         </w:rPr>
         <w:t>idCliente</w:t>
       </w:r>
+      <w:proofErr w:type="spellEnd"/>
       <w:r>
         <w:rPr>
           <w:rFonts w:ascii="Consolas" w:eastAsia="Times New Roman" w:hAnsi="Consolas" w:cs="Times New Roman"/>
@@ -8297,6 +8665,7 @@
         </w:rPr>
         <w:t>-&gt;</w:t>
       </w:r>
+      <w:proofErr w:type="spellStart"/>
       <w:r>
         <w:rPr>
           <w:rFonts w:ascii="Consolas" w:eastAsia="Times New Roman" w:hAnsi="Consolas" w:cs="Times New Roman"/>
@@ -8307,6 +8676,7 @@
         </w:rPr>
         <w:t>idPelicula</w:t>
       </w:r>
+      <w:proofErr w:type="spellEnd"/>
       <w:r>
         <w:rPr>
           <w:rFonts w:ascii="Consolas" w:eastAsia="Times New Roman" w:hAnsi="Consolas" w:cs="Times New Roman"/>
@@ -8350,6 +8720,7 @@
         </w:rPr>
         <w:t>-&gt;</w:t>
       </w:r>
+      <w:proofErr w:type="spellStart"/>
       <w:r>
         <w:rPr>
           <w:rFonts w:ascii="Consolas" w:eastAsia="Times New Roman" w:hAnsi="Consolas" w:cs="Times New Roman"/>
@@ -8360,6 +8731,7 @@
         </w:rPr>
         <w:t>estadoAlquiler</w:t>
       </w:r>
+      <w:proofErr w:type="spellEnd"/>
       <w:r>
         <w:rPr>
           <w:rFonts w:ascii="Consolas" w:eastAsia="Times New Roman" w:hAnsi="Consolas" w:cs="Times New Roman"/>
@@ -8460,9 +8832,17 @@
       <w:pPr>
         <w:pStyle w:val="Ttulo3"/>
       </w:pPr>
-      <w:bookmarkStart w:id="18" w:name="_Toc57547772"/>
-      <w:r>
-        <w:t>Crear DetailAlquiler (Finalizar un alquiler activo cuando se regresa la película alquilada)</w:t>
+      <w:bookmarkStart w:id="18" w:name="_Toc57569203"/>
+      <w:r>
+        <w:t xml:space="preserve">Crear </w:t>
+      </w:r>
+      <w:proofErr w:type="spellStart"/>
+      <w:r>
+        <w:t>DetailAlquiler</w:t>
+      </w:r>
+      <w:proofErr w:type="spellEnd"/>
+      <w:r>
+        <w:t xml:space="preserve"> (Finalizar un alquiler activo cuando se regresa la película alquilada)</w:t>
       </w:r>
       <w:bookmarkEnd w:id="18"/>
     </w:p>
@@ -8528,6 +8908,7 @@
         </w:rPr>
         <w:t>-&gt;</w:t>
       </w:r>
+      <w:proofErr w:type="spellStart"/>
       <w:r>
         <w:rPr>
           <w:rFonts w:ascii="Consolas" w:eastAsia="Times New Roman" w:hAnsi="Consolas" w:cs="Times New Roman"/>
@@ -8538,6 +8919,7 @@
         </w:rPr>
         <w:t>idAlquiler</w:t>
       </w:r>
+      <w:proofErr w:type="spellEnd"/>
       <w:r>
         <w:rPr>
           <w:rFonts w:ascii="Consolas" w:eastAsia="Times New Roman" w:hAnsi="Consolas" w:cs="Times New Roman"/>
@@ -8581,6 +8963,7 @@
         </w:rPr>
         <w:t>-&gt;</w:t>
       </w:r>
+      <w:proofErr w:type="spellStart"/>
       <w:r>
         <w:rPr>
           <w:rFonts w:ascii="Consolas" w:eastAsia="Times New Roman" w:hAnsi="Consolas" w:cs="Times New Roman"/>
@@ -8591,6 +8974,7 @@
         </w:rPr>
         <w:t>fechaDevolucionAlquiler</w:t>
       </w:r>
+      <w:proofErr w:type="spellEnd"/>
       <w:r>
         <w:rPr>
           <w:rFonts w:ascii="Consolas" w:eastAsia="Times New Roman" w:hAnsi="Consolas" w:cs="Times New Roman"/>
@@ -8634,6 +9018,7 @@
         </w:rPr>
         <w:t>-&gt;</w:t>
       </w:r>
+      <w:proofErr w:type="spellStart"/>
       <w:r>
         <w:rPr>
           <w:rFonts w:ascii="Consolas" w:eastAsia="Times New Roman" w:hAnsi="Consolas" w:cs="Times New Roman"/>
@@ -8644,6 +9029,7 @@
         </w:rPr>
         <w:t>totalDetalleAlquiler</w:t>
       </w:r>
+      <w:proofErr w:type="spellEnd"/>
       <w:r>
         <w:rPr>
           <w:rFonts w:ascii="Consolas" w:eastAsia="Times New Roman" w:hAnsi="Consolas" w:cs="Times New Roman"/>
@@ -8687,6 +9073,7 @@
         </w:rPr>
         <w:t>-&gt;</w:t>
       </w:r>
+      <w:proofErr w:type="spellStart"/>
       <w:r>
         <w:rPr>
           <w:rFonts w:ascii="Consolas" w:eastAsia="Times New Roman" w:hAnsi="Consolas" w:cs="Times New Roman"/>
@@ -8697,6 +9084,7 @@
         </w:rPr>
         <w:t>multaDetalleAlquiler</w:t>
       </w:r>
+      <w:proofErr w:type="spellEnd"/>
     </w:p>
     <w:p/>
     <w:p>
@@ -8876,9 +9264,14 @@
       <w:pPr>
         <w:pStyle w:val="Ttulo3"/>
       </w:pPr>
-      <w:bookmarkStart w:id="19" w:name="_Toc57547773"/>
-      <w:r>
-        <w:t xml:space="preserve">Read </w:t>
+      <w:bookmarkStart w:id="19" w:name="_Toc57569204"/>
+      <w:proofErr w:type="spellStart"/>
+      <w:r>
+        <w:t>Read</w:t>
+      </w:r>
+      <w:proofErr w:type="spellEnd"/>
+      <w:r>
+        <w:t xml:space="preserve"> </w:t>
       </w:r>
       <w:r>
         <w:t>alquiler</w:t>
@@ -8973,6 +9366,7 @@
         </w:rPr>
         <w:t>-&gt;</w:t>
       </w:r>
+      <w:proofErr w:type="spellStart"/>
       <w:r>
         <w:rPr>
           <w:rFonts w:ascii="Consolas" w:eastAsia="Times New Roman" w:hAnsi="Consolas" w:cs="Times New Roman"/>
@@ -8983,6 +9377,7 @@
         </w:rPr>
         <w:t>idAlquiler</w:t>
       </w:r>
+      <w:proofErr w:type="spellEnd"/>
       <w:r>
         <w:rPr>
           <w:rFonts w:ascii="Consolas" w:eastAsia="Times New Roman" w:hAnsi="Consolas" w:cs="Times New Roman"/>
@@ -9026,6 +9421,7 @@
         </w:rPr>
         <w:t>-&gt;</w:t>
       </w:r>
+      <w:proofErr w:type="spellStart"/>
       <w:r>
         <w:rPr>
           <w:rFonts w:ascii="Consolas" w:eastAsia="Times New Roman" w:hAnsi="Consolas" w:cs="Times New Roman"/>
@@ -9036,6 +9432,7 @@
         </w:rPr>
         <w:t>fechaAlquiler</w:t>
       </w:r>
+      <w:proofErr w:type="spellEnd"/>
       <w:r>
         <w:rPr>
           <w:rFonts w:ascii="Consolas" w:eastAsia="Times New Roman" w:hAnsi="Consolas" w:cs="Times New Roman"/>
@@ -9079,6 +9476,7 @@
         </w:rPr>
         <w:t>-&gt;</w:t>
       </w:r>
+      <w:proofErr w:type="spellStart"/>
       <w:r>
         <w:rPr>
           <w:rFonts w:ascii="Consolas" w:eastAsia="Times New Roman" w:hAnsi="Consolas" w:cs="Times New Roman"/>
@@ -9109,6 +9507,7 @@
         </w:rPr>
         <w:t>Alquiler</w:t>
       </w:r>
+      <w:proofErr w:type="spellEnd"/>
       <w:r>
         <w:rPr>
           <w:rFonts w:ascii="Consolas" w:eastAsia="Times New Roman" w:hAnsi="Consolas" w:cs="Times New Roman"/>
@@ -9152,6 +9551,7 @@
         </w:rPr>
         <w:t>-&gt;</w:t>
       </w:r>
+      <w:proofErr w:type="spellStart"/>
       <w:r>
         <w:rPr>
           <w:rFonts w:ascii="Consolas" w:eastAsia="Times New Roman" w:hAnsi="Consolas" w:cs="Times New Roman"/>
@@ -9162,6 +9562,7 @@
         </w:rPr>
         <w:t>idCliente</w:t>
       </w:r>
+      <w:proofErr w:type="spellEnd"/>
       <w:r>
         <w:rPr>
           <w:rFonts w:ascii="Consolas" w:eastAsia="Times New Roman" w:hAnsi="Consolas" w:cs="Times New Roman"/>
@@ -9205,6 +9606,7 @@
         </w:rPr>
         <w:t>-&gt;</w:t>
       </w:r>
+      <w:proofErr w:type="spellStart"/>
       <w:r>
         <w:rPr>
           <w:rFonts w:ascii="Consolas" w:eastAsia="Times New Roman" w:hAnsi="Consolas" w:cs="Times New Roman"/>
@@ -9215,6 +9617,7 @@
         </w:rPr>
         <w:t>idPelicula</w:t>
       </w:r>
+      <w:proofErr w:type="spellEnd"/>
       <w:r>
         <w:rPr>
           <w:rFonts w:ascii="Consolas" w:eastAsia="Times New Roman" w:hAnsi="Consolas" w:cs="Times New Roman"/>
@@ -9258,6 +9661,7 @@
         </w:rPr>
         <w:t>-&gt;</w:t>
       </w:r>
+      <w:proofErr w:type="spellStart"/>
       <w:r>
         <w:rPr>
           <w:rFonts w:ascii="Consolas" w:eastAsia="Times New Roman" w:hAnsi="Consolas" w:cs="Times New Roman"/>
@@ -9268,6 +9672,7 @@
         </w:rPr>
         <w:t>estadoAlquiler</w:t>
       </w:r>
+      <w:proofErr w:type="spellEnd"/>
       <w:r>
         <w:rPr>
           <w:rFonts w:ascii="Consolas" w:eastAsia="Times New Roman" w:hAnsi="Consolas" w:cs="Times New Roman"/>
@@ -9370,13 +9775,15 @@
       <w:pPr>
         <w:pStyle w:val="Ttulo3"/>
       </w:pPr>
-      <w:bookmarkStart w:id="20" w:name="_Toc57547774"/>
+      <w:bookmarkStart w:id="20" w:name="_Toc57569205"/>
+      <w:proofErr w:type="spellStart"/>
       <w:r>
         <w:t>ReadOne</w:t>
       </w:r>
       <w:r>
         <w:t>Specific</w:t>
       </w:r>
+      <w:proofErr w:type="spellEnd"/>
       <w:r>
         <w:t xml:space="preserve"> alquiler (Leer </w:t>
       </w:r>
@@ -9450,6 +9857,7 @@
         </w:rPr>
         <w:t>-&gt;</w:t>
       </w:r>
+      <w:proofErr w:type="spellStart"/>
       <w:r>
         <w:rPr>
           <w:rFonts w:ascii="Consolas" w:eastAsia="Times New Roman" w:hAnsi="Consolas" w:cs="Times New Roman"/>
@@ -9460,6 +9868,7 @@
         </w:rPr>
         <w:t>idAlquiler</w:t>
       </w:r>
+      <w:proofErr w:type="spellEnd"/>
     </w:p>
     <w:p/>
     <w:p>
@@ -9507,6 +9916,7 @@
         </w:rPr>
         <w:t>-&gt;</w:t>
       </w:r>
+      <w:proofErr w:type="spellStart"/>
       <w:r>
         <w:rPr>
           <w:rFonts w:ascii="Consolas" w:eastAsia="Times New Roman" w:hAnsi="Consolas" w:cs="Times New Roman"/>
@@ -9517,6 +9927,7 @@
         </w:rPr>
         <w:t>idAlquiler</w:t>
       </w:r>
+      <w:proofErr w:type="spellEnd"/>
       <w:r>
         <w:rPr>
           <w:rFonts w:ascii="Consolas" w:eastAsia="Times New Roman" w:hAnsi="Consolas" w:cs="Times New Roman"/>
@@ -9560,6 +9971,7 @@
         </w:rPr>
         <w:t>-&gt;</w:t>
       </w:r>
+      <w:proofErr w:type="spellStart"/>
       <w:r>
         <w:rPr>
           <w:rFonts w:ascii="Consolas" w:eastAsia="Times New Roman" w:hAnsi="Consolas" w:cs="Times New Roman"/>
@@ -9570,6 +9982,7 @@
         </w:rPr>
         <w:t>fechaAlquiler</w:t>
       </w:r>
+      <w:proofErr w:type="spellEnd"/>
       <w:r>
         <w:rPr>
           <w:rFonts w:ascii="Consolas" w:eastAsia="Times New Roman" w:hAnsi="Consolas" w:cs="Times New Roman"/>
@@ -9613,6 +10026,7 @@
         </w:rPr>
         <w:t>-&gt;</w:t>
       </w:r>
+      <w:proofErr w:type="spellStart"/>
       <w:r>
         <w:rPr>
           <w:rFonts w:ascii="Consolas" w:eastAsia="Times New Roman" w:hAnsi="Consolas" w:cs="Times New Roman"/>
@@ -9643,6 +10057,7 @@
         </w:rPr>
         <w:t>Alquiler</w:t>
       </w:r>
+      <w:proofErr w:type="spellEnd"/>
       <w:r>
         <w:rPr>
           <w:rFonts w:ascii="Consolas" w:eastAsia="Times New Roman" w:hAnsi="Consolas" w:cs="Times New Roman"/>
@@ -9686,6 +10101,7 @@
         </w:rPr>
         <w:t>-&gt;</w:t>
       </w:r>
+      <w:proofErr w:type="spellStart"/>
       <w:r>
         <w:rPr>
           <w:rFonts w:ascii="Consolas" w:eastAsia="Times New Roman" w:hAnsi="Consolas" w:cs="Times New Roman"/>
@@ -9696,6 +10112,7 @@
         </w:rPr>
         <w:t>idCliente</w:t>
       </w:r>
+      <w:proofErr w:type="spellEnd"/>
       <w:r>
         <w:rPr>
           <w:rFonts w:ascii="Consolas" w:eastAsia="Times New Roman" w:hAnsi="Consolas" w:cs="Times New Roman"/>
@@ -9740,6 +10157,7 @@
         </w:rPr>
         <w:t>-&gt;</w:t>
       </w:r>
+      <w:proofErr w:type="spellStart"/>
       <w:r>
         <w:rPr>
           <w:rFonts w:ascii="Consolas" w:eastAsia="Times New Roman" w:hAnsi="Consolas" w:cs="Times New Roman"/>
@@ -9750,6 +10168,7 @@
         </w:rPr>
         <w:t>idPelicula</w:t>
       </w:r>
+      <w:proofErr w:type="spellEnd"/>
       <w:r>
         <w:rPr>
           <w:rFonts w:ascii="Consolas" w:eastAsia="Times New Roman" w:hAnsi="Consolas" w:cs="Times New Roman"/>
@@ -9793,6 +10212,7 @@
         </w:rPr>
         <w:t>-&gt;</w:t>
       </w:r>
+      <w:proofErr w:type="spellStart"/>
       <w:r>
         <w:rPr>
           <w:rFonts w:ascii="Consolas" w:eastAsia="Times New Roman" w:hAnsi="Consolas" w:cs="Times New Roman"/>
@@ -9803,6 +10223,7 @@
         </w:rPr>
         <w:t>estadoAlquiler</w:t>
       </w:r>
+      <w:proofErr w:type="spellEnd"/>
       <w:r>
         <w:rPr>
           <w:rFonts w:ascii="Consolas" w:eastAsia="Times New Roman" w:hAnsi="Consolas" w:cs="Times New Roman"/>
@@ -9905,9 +10326,14 @@
       <w:pPr>
         <w:pStyle w:val="Ttulo3"/>
       </w:pPr>
-      <w:bookmarkStart w:id="21" w:name="_Toc57547775"/>
-      <w:r>
-        <w:t>ReadOne alquiler (Leer todos los alquileres activos de un cliente especifico)</w:t>
+      <w:bookmarkStart w:id="21" w:name="_Toc57569206"/>
+      <w:proofErr w:type="spellStart"/>
+      <w:r>
+        <w:t>ReadOne</w:t>
+      </w:r>
+      <w:proofErr w:type="spellEnd"/>
+      <w:r>
+        <w:t xml:space="preserve"> alquiler (Leer todos los alquileres activos de un cliente especifico)</w:t>
       </w:r>
       <w:bookmarkEnd w:id="21"/>
     </w:p>
@@ -9973,6 +10399,7 @@
         </w:rPr>
         <w:t>-&gt;</w:t>
       </w:r>
+      <w:proofErr w:type="spellStart"/>
       <w:r>
         <w:rPr>
           <w:rFonts w:ascii="Consolas" w:eastAsia="Times New Roman" w:hAnsi="Consolas" w:cs="Times New Roman"/>
@@ -9983,6 +10410,7 @@
         </w:rPr>
         <w:t>idCliente</w:t>
       </w:r>
+      <w:proofErr w:type="spellEnd"/>
     </w:p>
     <w:p/>
     <w:p>
@@ -10030,6 +10458,7 @@
         </w:rPr>
         <w:t>-&gt;</w:t>
       </w:r>
+      <w:proofErr w:type="spellStart"/>
       <w:r>
         <w:rPr>
           <w:rFonts w:ascii="Consolas" w:eastAsia="Times New Roman" w:hAnsi="Consolas" w:cs="Times New Roman"/>
@@ -10040,6 +10469,7 @@
         </w:rPr>
         <w:t>idAlquiler</w:t>
       </w:r>
+      <w:proofErr w:type="spellEnd"/>
       <w:r>
         <w:rPr>
           <w:rFonts w:ascii="Consolas" w:eastAsia="Times New Roman" w:hAnsi="Consolas" w:cs="Times New Roman"/>
@@ -10083,6 +10513,7 @@
         </w:rPr>
         <w:t>-&gt;</w:t>
       </w:r>
+      <w:proofErr w:type="spellStart"/>
       <w:r>
         <w:rPr>
           <w:rFonts w:ascii="Consolas" w:eastAsia="Times New Roman" w:hAnsi="Consolas" w:cs="Times New Roman"/>
@@ -10093,6 +10524,7 @@
         </w:rPr>
         <w:t>fechaAlquiler</w:t>
       </w:r>
+      <w:proofErr w:type="spellEnd"/>
       <w:r>
         <w:rPr>
           <w:rFonts w:ascii="Consolas" w:eastAsia="Times New Roman" w:hAnsi="Consolas" w:cs="Times New Roman"/>
@@ -10136,6 +10568,7 @@
         </w:rPr>
         <w:t>-&gt;</w:t>
       </w:r>
+      <w:proofErr w:type="spellStart"/>
       <w:r>
         <w:rPr>
           <w:rFonts w:ascii="Consolas" w:eastAsia="Times New Roman" w:hAnsi="Consolas" w:cs="Times New Roman"/>
@@ -10166,6 +10599,7 @@
         </w:rPr>
         <w:t>Alquiler</w:t>
       </w:r>
+      <w:proofErr w:type="spellEnd"/>
       <w:r>
         <w:rPr>
           <w:rFonts w:ascii="Consolas" w:eastAsia="Times New Roman" w:hAnsi="Consolas" w:cs="Times New Roman"/>
@@ -10209,6 +10643,7 @@
         </w:rPr>
         <w:t>-&gt;</w:t>
       </w:r>
+      <w:proofErr w:type="spellStart"/>
       <w:r>
         <w:rPr>
           <w:rFonts w:ascii="Consolas" w:eastAsia="Times New Roman" w:hAnsi="Consolas" w:cs="Times New Roman"/>
@@ -10219,6 +10654,7 @@
         </w:rPr>
         <w:t>idCliente</w:t>
       </w:r>
+      <w:proofErr w:type="spellEnd"/>
       <w:r>
         <w:rPr>
           <w:rFonts w:ascii="Consolas" w:eastAsia="Times New Roman" w:hAnsi="Consolas" w:cs="Times New Roman"/>
@@ -10262,6 +10698,7 @@
         </w:rPr>
         <w:t>-&gt;</w:t>
       </w:r>
+      <w:proofErr w:type="spellStart"/>
       <w:r>
         <w:rPr>
           <w:rFonts w:ascii="Consolas" w:eastAsia="Times New Roman" w:hAnsi="Consolas" w:cs="Times New Roman"/>
@@ -10272,6 +10709,7 @@
         </w:rPr>
         <w:t>idPelicula</w:t>
       </w:r>
+      <w:proofErr w:type="spellEnd"/>
       <w:r>
         <w:rPr>
           <w:rFonts w:ascii="Consolas" w:eastAsia="Times New Roman" w:hAnsi="Consolas" w:cs="Times New Roman"/>
@@ -10315,6 +10753,7 @@
         </w:rPr>
         <w:t>-&gt;</w:t>
       </w:r>
+      <w:proofErr w:type="spellStart"/>
       <w:r>
         <w:rPr>
           <w:rFonts w:ascii="Consolas" w:eastAsia="Times New Roman" w:hAnsi="Consolas" w:cs="Times New Roman"/>
@@ -10325,6 +10764,7 @@
         </w:rPr>
         <w:t>estadoAlquiler</w:t>
       </w:r>
+      <w:proofErr w:type="spellEnd"/>
       <w:r>
         <w:rPr>
           <w:rFonts w:ascii="Consolas" w:eastAsia="Times New Roman" w:hAnsi="Consolas" w:cs="Times New Roman"/>
@@ -10427,7 +10867,7 @@
       <w:pPr>
         <w:pStyle w:val="Ttulo2"/>
       </w:pPr>
-      <w:bookmarkStart w:id="22" w:name="_Toc57547776"/>
+      <w:bookmarkStart w:id="22" w:name="_Toc57569207"/>
       <w:r>
         <w:t>CRUD VENTAS.</w:t>
       </w:r>
@@ -10444,7 +10884,7 @@
       <w:pPr>
         <w:pStyle w:val="Ttulo3"/>
       </w:pPr>
-      <w:bookmarkStart w:id="23" w:name="_Toc57547777"/>
+      <w:bookmarkStart w:id="23" w:name="_Toc57569208"/>
       <w:r>
         <w:t>Crear venta (Agregar venta)</w:t>
       </w:r>
@@ -10512,6 +10952,7 @@
         </w:rPr>
         <w:t>-&gt;</w:t>
       </w:r>
+      <w:proofErr w:type="spellStart"/>
       <w:r>
         <w:rPr>
           <w:rFonts w:ascii="Consolas" w:eastAsia="Times New Roman" w:hAnsi="Consolas" w:cs="Times New Roman"/>
@@ -10522,6 +10963,7 @@
         </w:rPr>
         <w:t>cantidadVenta</w:t>
       </w:r>
+      <w:proofErr w:type="spellEnd"/>
       <w:r>
         <w:rPr>
           <w:rFonts w:ascii="Consolas" w:eastAsia="Times New Roman" w:hAnsi="Consolas" w:cs="Times New Roman"/>
@@ -10565,6 +11007,7 @@
         </w:rPr>
         <w:t>-&gt;</w:t>
       </w:r>
+      <w:proofErr w:type="spellStart"/>
       <w:r>
         <w:rPr>
           <w:rFonts w:ascii="Consolas" w:eastAsia="Times New Roman" w:hAnsi="Consolas" w:cs="Times New Roman"/>
@@ -10575,6 +11018,7 @@
         </w:rPr>
         <w:t>fechaVenta</w:t>
       </w:r>
+      <w:proofErr w:type="spellEnd"/>
       <w:r>
         <w:rPr>
           <w:rFonts w:ascii="Consolas" w:eastAsia="Times New Roman" w:hAnsi="Consolas" w:cs="Times New Roman"/>
@@ -10618,6 +11062,7 @@
         </w:rPr>
         <w:t>-&gt;</w:t>
       </w:r>
+      <w:proofErr w:type="spellStart"/>
       <w:r>
         <w:rPr>
           <w:rFonts w:ascii="Consolas" w:eastAsia="Times New Roman" w:hAnsi="Consolas" w:cs="Times New Roman"/>
@@ -10628,6 +11073,7 @@
         </w:rPr>
         <w:t>idCliente</w:t>
       </w:r>
+      <w:proofErr w:type="spellEnd"/>
       <w:r>
         <w:rPr>
           <w:rFonts w:ascii="Consolas" w:eastAsia="Times New Roman" w:hAnsi="Consolas" w:cs="Times New Roman"/>
@@ -10671,6 +11117,7 @@
         </w:rPr>
         <w:t>-&gt;</w:t>
       </w:r>
+      <w:proofErr w:type="spellStart"/>
       <w:r>
         <w:rPr>
           <w:rFonts w:ascii="Consolas" w:eastAsia="Times New Roman" w:hAnsi="Consolas" w:cs="Times New Roman"/>
@@ -10681,6 +11128,7 @@
         </w:rPr>
         <w:t>idPelicula</w:t>
       </w:r>
+      <w:proofErr w:type="spellEnd"/>
     </w:p>
     <w:p/>
     <w:p>
@@ -10729,6 +11177,7 @@
         </w:rPr>
         <w:t>-&gt;</w:t>
       </w:r>
+      <w:proofErr w:type="spellStart"/>
       <w:r>
         <w:rPr>
           <w:rFonts w:ascii="Consolas" w:eastAsia="Times New Roman" w:hAnsi="Consolas" w:cs="Times New Roman"/>
@@ -10739,6 +11188,7 @@
         </w:rPr>
         <w:t>idVenta</w:t>
       </w:r>
+      <w:proofErr w:type="spellEnd"/>
       <w:r>
         <w:rPr>
           <w:rFonts w:ascii="Consolas" w:eastAsia="Times New Roman" w:hAnsi="Consolas" w:cs="Times New Roman"/>
@@ -10782,6 +11232,7 @@
         </w:rPr>
         <w:t>-&gt;</w:t>
       </w:r>
+      <w:proofErr w:type="spellStart"/>
       <w:r>
         <w:rPr>
           <w:rFonts w:ascii="Consolas" w:eastAsia="Times New Roman" w:hAnsi="Consolas" w:cs="Times New Roman"/>
@@ -10792,6 +11243,7 @@
         </w:rPr>
         <w:t>cantidadVenta</w:t>
       </w:r>
+      <w:proofErr w:type="spellEnd"/>
       <w:r>
         <w:rPr>
           <w:rFonts w:ascii="Consolas" w:eastAsia="Times New Roman" w:hAnsi="Consolas" w:cs="Times New Roman"/>
@@ -10835,6 +11287,7 @@
         </w:rPr>
         <w:t>-&gt;</w:t>
       </w:r>
+      <w:proofErr w:type="spellStart"/>
       <w:r>
         <w:rPr>
           <w:rFonts w:ascii="Consolas" w:eastAsia="Times New Roman" w:hAnsi="Consolas" w:cs="Times New Roman"/>
@@ -10845,6 +11298,7 @@
         </w:rPr>
         <w:t>fechaVenta</w:t>
       </w:r>
+      <w:proofErr w:type="spellEnd"/>
       <w:r>
         <w:rPr>
           <w:rFonts w:ascii="Consolas" w:eastAsia="Times New Roman" w:hAnsi="Consolas" w:cs="Times New Roman"/>
@@ -10888,6 +11342,7 @@
         </w:rPr>
         <w:t>-&gt;</w:t>
       </w:r>
+      <w:proofErr w:type="spellStart"/>
       <w:r>
         <w:rPr>
           <w:rFonts w:ascii="Consolas" w:eastAsia="Times New Roman" w:hAnsi="Consolas" w:cs="Times New Roman"/>
@@ -10898,6 +11353,7 @@
         </w:rPr>
         <w:t>idCliente</w:t>
       </w:r>
+      <w:proofErr w:type="spellEnd"/>
       <w:r>
         <w:rPr>
           <w:rFonts w:ascii="Consolas" w:eastAsia="Times New Roman" w:hAnsi="Consolas" w:cs="Times New Roman"/>
@@ -10941,6 +11397,7 @@
         </w:rPr>
         <w:t>-&gt;</w:t>
       </w:r>
+      <w:proofErr w:type="spellStart"/>
       <w:r>
         <w:rPr>
           <w:rFonts w:ascii="Consolas" w:eastAsia="Times New Roman" w:hAnsi="Consolas" w:cs="Times New Roman"/>
@@ -10951,6 +11408,7 @@
         </w:rPr>
         <w:t>idPelicula</w:t>
       </w:r>
+      <w:proofErr w:type="spellEnd"/>
     </w:p>
     <w:p>
       <w:r>
@@ -11042,19 +11500,29 @@
       <w:pPr>
         <w:pStyle w:val="Ttulo3"/>
       </w:pPr>
-      <w:bookmarkStart w:id="24" w:name="_Toc57547778"/>
-      <w:r>
-        <w:t xml:space="preserve">Read </w:t>
+      <w:bookmarkStart w:id="24" w:name="_Toc57569209"/>
+      <w:proofErr w:type="spellStart"/>
+      <w:r>
+        <w:t>Read</w:t>
+      </w:r>
+      <w:proofErr w:type="spellEnd"/>
+      <w:r>
+        <w:t xml:space="preserve"> </w:t>
       </w:r>
       <w:r>
         <w:t>venta</w:t>
       </w:r>
       <w:r>
-        <w:t xml:space="preserve"> (Leer todos l</w:t>
+        <w:t xml:space="preserve"> (Leer </w:t>
+      </w:r>
+      <w:proofErr w:type="gramStart"/>
+      <w:r>
+        <w:t>todos l</w:t>
       </w:r>
       <w:r>
         <w:t>as ventas</w:t>
       </w:r>
+      <w:proofErr w:type="gramEnd"/>
       <w:r>
         <w:t>)</w:t>
       </w:r>
@@ -11136,6 +11604,7 @@
         </w:rPr>
         <w:t>-&gt;</w:t>
       </w:r>
+      <w:proofErr w:type="spellStart"/>
       <w:r>
         <w:rPr>
           <w:rFonts w:ascii="Consolas" w:eastAsia="Times New Roman" w:hAnsi="Consolas" w:cs="Times New Roman"/>
@@ -11146,6 +11615,7 @@
         </w:rPr>
         <w:t>idVenta</w:t>
       </w:r>
+      <w:proofErr w:type="spellEnd"/>
       <w:r>
         <w:rPr>
           <w:rFonts w:ascii="Consolas" w:eastAsia="Times New Roman" w:hAnsi="Consolas" w:cs="Times New Roman"/>
@@ -11189,6 +11659,7 @@
         </w:rPr>
         <w:t>-&gt;</w:t>
       </w:r>
+      <w:proofErr w:type="spellStart"/>
       <w:r>
         <w:rPr>
           <w:rFonts w:ascii="Consolas" w:eastAsia="Times New Roman" w:hAnsi="Consolas" w:cs="Times New Roman"/>
@@ -11199,6 +11670,7 @@
         </w:rPr>
         <w:t>cantidadVenta</w:t>
       </w:r>
+      <w:proofErr w:type="spellEnd"/>
       <w:r>
         <w:rPr>
           <w:rFonts w:ascii="Consolas" w:eastAsia="Times New Roman" w:hAnsi="Consolas" w:cs="Times New Roman"/>
@@ -11242,6 +11714,7 @@
         </w:rPr>
         <w:t>-&gt;</w:t>
       </w:r>
+      <w:proofErr w:type="spellStart"/>
       <w:r>
         <w:rPr>
           <w:rFonts w:ascii="Consolas" w:eastAsia="Times New Roman" w:hAnsi="Consolas" w:cs="Times New Roman"/>
@@ -11252,6 +11725,7 @@
         </w:rPr>
         <w:t>fechaVenta</w:t>
       </w:r>
+      <w:proofErr w:type="spellEnd"/>
       <w:r>
         <w:rPr>
           <w:rFonts w:ascii="Consolas" w:eastAsia="Times New Roman" w:hAnsi="Consolas" w:cs="Times New Roman"/>
@@ -11295,6 +11769,7 @@
         </w:rPr>
         <w:t>-&gt;</w:t>
       </w:r>
+      <w:proofErr w:type="spellStart"/>
       <w:r>
         <w:rPr>
           <w:rFonts w:ascii="Consolas" w:eastAsia="Times New Roman" w:hAnsi="Consolas" w:cs="Times New Roman"/>
@@ -11305,6 +11780,7 @@
         </w:rPr>
         <w:t>idCliente</w:t>
       </w:r>
+      <w:proofErr w:type="spellEnd"/>
       <w:r>
         <w:rPr>
           <w:rFonts w:ascii="Consolas" w:eastAsia="Times New Roman" w:hAnsi="Consolas" w:cs="Times New Roman"/>
@@ -11348,6 +11824,7 @@
         </w:rPr>
         <w:t>-&gt;</w:t>
       </w:r>
+      <w:proofErr w:type="spellStart"/>
       <w:r>
         <w:rPr>
           <w:rFonts w:ascii="Consolas" w:eastAsia="Times New Roman" w:hAnsi="Consolas" w:cs="Times New Roman"/>
@@ -11358,6 +11835,7 @@
         </w:rPr>
         <w:t>idPelicula</w:t>
       </w:r>
+      <w:proofErr w:type="spellEnd"/>
     </w:p>
     <w:p>
       <w:r>
@@ -11450,9 +11928,14 @@
       <w:pPr>
         <w:pStyle w:val="Ttulo3"/>
       </w:pPr>
-      <w:bookmarkStart w:id="25" w:name="_Toc57547779"/>
-      <w:r>
-        <w:t>ReadOneSpecific venta (Leer una venta especifica)</w:t>
+      <w:bookmarkStart w:id="25" w:name="_Toc57569210"/>
+      <w:proofErr w:type="spellStart"/>
+      <w:r>
+        <w:t>ReadOneSpecific</w:t>
+      </w:r>
+      <w:proofErr w:type="spellEnd"/>
+      <w:r>
+        <w:t xml:space="preserve"> venta (Leer una venta especifica)</w:t>
       </w:r>
       <w:bookmarkEnd w:id="25"/>
     </w:p>
@@ -11519,6 +12002,7 @@
         </w:rPr>
         <w:t>-&gt;</w:t>
       </w:r>
+      <w:proofErr w:type="spellStart"/>
       <w:r>
         <w:rPr>
           <w:rFonts w:ascii="Consolas" w:eastAsia="Times New Roman" w:hAnsi="Consolas" w:cs="Times New Roman"/>
@@ -11529,6 +12013,7 @@
         </w:rPr>
         <w:t>idVenta</w:t>
       </w:r>
+      <w:proofErr w:type="spellEnd"/>
     </w:p>
     <w:p/>
     <w:p>
@@ -11577,6 +12062,7 @@
         </w:rPr>
         <w:t>-&gt;</w:t>
       </w:r>
+      <w:proofErr w:type="spellStart"/>
       <w:r>
         <w:rPr>
           <w:rFonts w:ascii="Consolas" w:eastAsia="Times New Roman" w:hAnsi="Consolas" w:cs="Times New Roman"/>
@@ -11587,6 +12073,7 @@
         </w:rPr>
         <w:t>idVenta</w:t>
       </w:r>
+      <w:proofErr w:type="spellEnd"/>
       <w:r>
         <w:rPr>
           <w:rFonts w:ascii="Consolas" w:eastAsia="Times New Roman" w:hAnsi="Consolas" w:cs="Times New Roman"/>
@@ -11630,6 +12117,7 @@
         </w:rPr>
         <w:t>-&gt;</w:t>
       </w:r>
+      <w:proofErr w:type="spellStart"/>
       <w:r>
         <w:rPr>
           <w:rFonts w:ascii="Consolas" w:eastAsia="Times New Roman" w:hAnsi="Consolas" w:cs="Times New Roman"/>
@@ -11640,6 +12128,7 @@
         </w:rPr>
         <w:t>cantidadVenta</w:t>
       </w:r>
+      <w:proofErr w:type="spellEnd"/>
       <w:r>
         <w:rPr>
           <w:rFonts w:ascii="Consolas" w:eastAsia="Times New Roman" w:hAnsi="Consolas" w:cs="Times New Roman"/>
@@ -11683,6 +12172,7 @@
         </w:rPr>
         <w:t>-&gt;</w:t>
       </w:r>
+      <w:proofErr w:type="spellStart"/>
       <w:r>
         <w:rPr>
           <w:rFonts w:ascii="Consolas" w:eastAsia="Times New Roman" w:hAnsi="Consolas" w:cs="Times New Roman"/>
@@ -11693,6 +12183,7 @@
         </w:rPr>
         <w:t>fechaVenta</w:t>
       </w:r>
+      <w:proofErr w:type="spellEnd"/>
       <w:r>
         <w:rPr>
           <w:rFonts w:ascii="Consolas" w:eastAsia="Times New Roman" w:hAnsi="Consolas" w:cs="Times New Roman"/>
@@ -11736,6 +12227,7 @@
         </w:rPr>
         <w:t>-&gt;</w:t>
       </w:r>
+      <w:proofErr w:type="spellStart"/>
       <w:r>
         <w:rPr>
           <w:rFonts w:ascii="Consolas" w:eastAsia="Times New Roman" w:hAnsi="Consolas" w:cs="Times New Roman"/>
@@ -11746,6 +12238,7 @@
         </w:rPr>
         <w:t>idCliente</w:t>
       </w:r>
+      <w:proofErr w:type="spellEnd"/>
       <w:r>
         <w:rPr>
           <w:rFonts w:ascii="Consolas" w:eastAsia="Times New Roman" w:hAnsi="Consolas" w:cs="Times New Roman"/>
@@ -11789,6 +12282,7 @@
         </w:rPr>
         <w:t>-&gt;</w:t>
       </w:r>
+      <w:proofErr w:type="spellStart"/>
       <w:r>
         <w:rPr>
           <w:rFonts w:ascii="Consolas" w:eastAsia="Times New Roman" w:hAnsi="Consolas" w:cs="Times New Roman"/>
@@ -11799,6 +12293,7 @@
         </w:rPr>
         <w:t>idPelicula</w:t>
       </w:r>
+      <w:proofErr w:type="spellEnd"/>
     </w:p>
     <w:p>
       <w:r>
@@ -11893,9 +12388,14 @@
       <w:pPr>
         <w:pStyle w:val="Ttulo3"/>
       </w:pPr>
-      <w:bookmarkStart w:id="26" w:name="_Toc57547780"/>
-      <w:r>
-        <w:t xml:space="preserve">ReadOne </w:t>
+      <w:bookmarkStart w:id="26" w:name="_Toc57569211"/>
+      <w:proofErr w:type="spellStart"/>
+      <w:r>
+        <w:t>ReadOne</w:t>
+      </w:r>
+      <w:proofErr w:type="spellEnd"/>
+      <w:r>
+        <w:t xml:space="preserve"> </w:t>
       </w:r>
       <w:r>
         <w:t>venta</w:t>
@@ -11973,6 +12473,7 @@
         </w:rPr>
         <w:t>-&gt;</w:t>
       </w:r>
+      <w:proofErr w:type="spellStart"/>
       <w:r>
         <w:rPr>
           <w:rFonts w:ascii="Consolas" w:eastAsia="Times New Roman" w:hAnsi="Consolas" w:cs="Times New Roman"/>
@@ -11983,6 +12484,7 @@
         </w:rPr>
         <w:t>idCliente</w:t>
       </w:r>
+      <w:proofErr w:type="spellEnd"/>
     </w:p>
     <w:p/>
     <w:p>
@@ -12030,6 +12532,7 @@
         </w:rPr>
         <w:t>-&gt;</w:t>
       </w:r>
+      <w:proofErr w:type="spellStart"/>
       <w:r>
         <w:rPr>
           <w:rFonts w:ascii="Consolas" w:eastAsia="Times New Roman" w:hAnsi="Consolas" w:cs="Times New Roman"/>
@@ -12040,6 +12543,7 @@
         </w:rPr>
         <w:t>idVenta</w:t>
       </w:r>
+      <w:proofErr w:type="spellEnd"/>
       <w:r>
         <w:rPr>
           <w:rFonts w:ascii="Consolas" w:eastAsia="Times New Roman" w:hAnsi="Consolas" w:cs="Times New Roman"/>
@@ -12083,6 +12587,7 @@
         </w:rPr>
         <w:t>-&gt;</w:t>
       </w:r>
+      <w:proofErr w:type="spellStart"/>
       <w:r>
         <w:rPr>
           <w:rFonts w:ascii="Consolas" w:eastAsia="Times New Roman" w:hAnsi="Consolas" w:cs="Times New Roman"/>
@@ -12093,6 +12598,7 @@
         </w:rPr>
         <w:t>cantidadVenta</w:t>
       </w:r>
+      <w:proofErr w:type="spellEnd"/>
       <w:r>
         <w:rPr>
           <w:rFonts w:ascii="Consolas" w:eastAsia="Times New Roman" w:hAnsi="Consolas" w:cs="Times New Roman"/>
@@ -12136,6 +12642,7 @@
         </w:rPr>
         <w:t>-&gt;</w:t>
       </w:r>
+      <w:proofErr w:type="spellStart"/>
       <w:r>
         <w:rPr>
           <w:rFonts w:ascii="Consolas" w:eastAsia="Times New Roman" w:hAnsi="Consolas" w:cs="Times New Roman"/>
@@ -12146,6 +12653,7 @@
         </w:rPr>
         <w:t>fechaVenta</w:t>
       </w:r>
+      <w:proofErr w:type="spellEnd"/>
       <w:r>
         <w:rPr>
           <w:rFonts w:ascii="Consolas" w:eastAsia="Times New Roman" w:hAnsi="Consolas" w:cs="Times New Roman"/>
@@ -12189,6 +12697,7 @@
         </w:rPr>
         <w:t>-&gt;</w:t>
       </w:r>
+      <w:proofErr w:type="spellStart"/>
       <w:r>
         <w:rPr>
           <w:rFonts w:ascii="Consolas" w:eastAsia="Times New Roman" w:hAnsi="Consolas" w:cs="Times New Roman"/>
@@ -12199,6 +12708,7 @@
         </w:rPr>
         <w:t>idCliente</w:t>
       </w:r>
+      <w:proofErr w:type="spellEnd"/>
       <w:r>
         <w:rPr>
           <w:rFonts w:ascii="Consolas" w:eastAsia="Times New Roman" w:hAnsi="Consolas" w:cs="Times New Roman"/>
@@ -12242,6 +12752,7 @@
         </w:rPr>
         <w:t>-&gt;</w:t>
       </w:r>
+      <w:proofErr w:type="spellStart"/>
       <w:r>
         <w:rPr>
           <w:rFonts w:ascii="Consolas" w:eastAsia="Times New Roman" w:hAnsi="Consolas" w:cs="Times New Roman"/>
@@ -12252,6 +12763,7 @@
         </w:rPr>
         <w:t>idPelicula</w:t>
       </w:r>
+      <w:proofErr w:type="spellEnd"/>
     </w:p>
     <w:p>
       <w:r>
@@ -12344,7 +12856,7 @@
       <w:pPr>
         <w:pStyle w:val="Ttulo2"/>
       </w:pPr>
-      <w:bookmarkStart w:id="27" w:name="_Toc57547781"/>
+      <w:bookmarkStart w:id="27" w:name="_Toc57569212"/>
       <w:r>
         <w:t xml:space="preserve">CRUD </w:t>
       </w:r>
@@ -12367,7 +12879,7 @@
       <w:pPr>
         <w:pStyle w:val="Ttulo3"/>
       </w:pPr>
-      <w:bookmarkStart w:id="28" w:name="_Toc57547782"/>
+      <w:bookmarkStart w:id="28" w:name="_Toc57569213"/>
       <w:r>
         <w:t xml:space="preserve">Crear </w:t>
       </w:r>
@@ -12375,7 +12887,15 @@
         <w:t>usuario</w:t>
       </w:r>
       <w:r>
-        <w:t xml:space="preserve"> (Agregar a la db)</w:t>
+        <w:t xml:space="preserve"> (Agregar a la </w:t>
+      </w:r>
+      <w:proofErr w:type="spellStart"/>
+      <w:r>
+        <w:t>db</w:t>
+      </w:r>
+      <w:proofErr w:type="spellEnd"/>
+      <w:r>
+        <w:t>)</w:t>
       </w:r>
       <w:bookmarkEnd w:id="28"/>
     </w:p>
@@ -12441,6 +12961,7 @@
         </w:rPr>
         <w:t>-&gt;</w:t>
       </w:r>
+      <w:proofErr w:type="spellStart"/>
       <w:r>
         <w:rPr>
           <w:rFonts w:ascii="Consolas" w:eastAsia="Times New Roman" w:hAnsi="Consolas" w:cs="Times New Roman"/>
@@ -12451,6 +12972,7 @@
         </w:rPr>
         <w:t>nombreUsuario</w:t>
       </w:r>
+      <w:proofErr w:type="spellEnd"/>
       <w:r>
         <w:rPr>
           <w:rFonts w:ascii="Consolas" w:eastAsia="Times New Roman" w:hAnsi="Consolas" w:cs="Times New Roman"/>
@@ -12495,6 +13017,7 @@
         </w:rPr>
         <w:t>-&gt;</w:t>
       </w:r>
+      <w:proofErr w:type="spellStart"/>
       <w:r>
         <w:rPr>
           <w:rFonts w:ascii="Consolas" w:eastAsia="Times New Roman" w:hAnsi="Consolas" w:cs="Times New Roman"/>
@@ -12505,6 +13028,7 @@
         </w:rPr>
         <w:t>apellidoUsuario</w:t>
       </w:r>
+      <w:proofErr w:type="spellEnd"/>
       <w:r>
         <w:rPr>
           <w:rFonts w:ascii="Consolas" w:eastAsia="Times New Roman" w:hAnsi="Consolas" w:cs="Times New Roman"/>
@@ -12548,6 +13072,7 @@
         </w:rPr>
         <w:t>-&gt;</w:t>
       </w:r>
+      <w:proofErr w:type="spellStart"/>
       <w:r>
         <w:rPr>
           <w:rFonts w:ascii="Consolas" w:eastAsia="Times New Roman" w:hAnsi="Consolas" w:cs="Times New Roman"/>
@@ -12558,6 +13083,7 @@
         </w:rPr>
         <w:t>correoUsuario</w:t>
       </w:r>
+      <w:proofErr w:type="spellEnd"/>
       <w:r>
         <w:rPr>
           <w:rFonts w:ascii="Consolas" w:eastAsia="Times New Roman" w:hAnsi="Consolas" w:cs="Times New Roman"/>
@@ -12601,39 +13127,63 @@
         </w:rPr>
         <w:t>-&gt;</w:t>
       </w:r>
-      <w:r>
-        <w:rPr>
-          <w:rFonts w:ascii="Consolas" w:eastAsia="Times New Roman" w:hAnsi="Consolas" w:cs="Times New Roman"/>
-          <w:color w:val="9CDCFE"/>
-          <w:sz w:val="21"/>
-          <w:szCs w:val="21"/>
-          <w:lang w:eastAsia="es-SV"/>
-        </w:rPr>
-        <w:t>contraseñaUsuario,</w:t>
-      </w:r>
-    </w:p>
-    <w:p>
-      <w:pPr>
-        <w:shd w:val="clear" w:color="auto" w:fill="1E1E1E"/>
-        <w:spacing w:after="0" w:line="285" w:lineRule="atLeast"/>
-        <w:rPr>
-          <w:rFonts w:ascii="Consolas" w:eastAsia="Times New Roman" w:hAnsi="Consolas" w:cs="Times New Roman"/>
-          <w:color w:val="D4D4D4"/>
-          <w:sz w:val="21"/>
-          <w:szCs w:val="21"/>
-          <w:lang w:eastAsia="es-SV"/>
-        </w:rPr>
-      </w:pPr>
-      <w:r>
-        <w:rPr>
-          <w:rFonts w:ascii="Consolas" w:eastAsia="Times New Roman" w:hAnsi="Consolas" w:cs="Times New Roman"/>
-          <w:color w:val="9CDCFE"/>
-          <w:sz w:val="21"/>
-          <w:szCs w:val="21"/>
-          <w:lang w:eastAsia="es-SV"/>
-        </w:rPr>
-        <w:t>$data-&gt;rolUsuario</w:t>
-      </w:r>
+      <w:proofErr w:type="spellStart"/>
+      <w:r>
+        <w:rPr>
+          <w:rFonts w:ascii="Consolas" w:eastAsia="Times New Roman" w:hAnsi="Consolas" w:cs="Times New Roman"/>
+          <w:color w:val="9CDCFE"/>
+          <w:sz w:val="21"/>
+          <w:szCs w:val="21"/>
+          <w:lang w:eastAsia="es-SV"/>
+        </w:rPr>
+        <w:t>contraseñaUsuario</w:t>
+      </w:r>
+      <w:proofErr w:type="spellEnd"/>
+      <w:r>
+        <w:rPr>
+          <w:rFonts w:ascii="Consolas" w:eastAsia="Times New Roman" w:hAnsi="Consolas" w:cs="Times New Roman"/>
+          <w:color w:val="9CDCFE"/>
+          <w:sz w:val="21"/>
+          <w:szCs w:val="21"/>
+          <w:lang w:eastAsia="es-SV"/>
+        </w:rPr>
+        <w:t>,</w:t>
+      </w:r>
+    </w:p>
+    <w:p>
+      <w:pPr>
+        <w:shd w:val="clear" w:color="auto" w:fill="1E1E1E"/>
+        <w:spacing w:after="0" w:line="285" w:lineRule="atLeast"/>
+        <w:rPr>
+          <w:rFonts w:ascii="Consolas" w:eastAsia="Times New Roman" w:hAnsi="Consolas" w:cs="Times New Roman"/>
+          <w:color w:val="D4D4D4"/>
+          <w:sz w:val="21"/>
+          <w:szCs w:val="21"/>
+          <w:lang w:eastAsia="es-SV"/>
+        </w:rPr>
+      </w:pPr>
+      <w:r>
+        <w:rPr>
+          <w:rFonts w:ascii="Consolas" w:eastAsia="Times New Roman" w:hAnsi="Consolas" w:cs="Times New Roman"/>
+          <w:color w:val="9CDCFE"/>
+          <w:sz w:val="21"/>
+          <w:szCs w:val="21"/>
+          <w:lang w:eastAsia="es-SV"/>
+        </w:rPr>
+        <w:t>$data-&gt;</w:t>
+      </w:r>
+      <w:proofErr w:type="spellStart"/>
+      <w:r>
+        <w:rPr>
+          <w:rFonts w:ascii="Consolas" w:eastAsia="Times New Roman" w:hAnsi="Consolas" w:cs="Times New Roman"/>
+          <w:color w:val="9CDCFE"/>
+          <w:sz w:val="21"/>
+          <w:szCs w:val="21"/>
+          <w:lang w:eastAsia="es-SV"/>
+        </w:rPr>
+        <w:t>rolUsuario</w:t>
+      </w:r>
+      <w:proofErr w:type="spellEnd"/>
     </w:p>
     <w:p/>
     <w:p>
@@ -12812,9 +13362,14 @@
       <w:pPr>
         <w:pStyle w:val="Ttulo3"/>
       </w:pPr>
-      <w:bookmarkStart w:id="29" w:name="_Toc57547783"/>
-      <w:r>
-        <w:t xml:space="preserve">Read </w:t>
+      <w:bookmarkStart w:id="29" w:name="_Toc57569214"/>
+      <w:proofErr w:type="spellStart"/>
+      <w:r>
+        <w:t>Read</w:t>
+      </w:r>
+      <w:proofErr w:type="spellEnd"/>
+      <w:r>
+        <w:t xml:space="preserve"> </w:t>
       </w:r>
       <w:r>
         <w:t>usuarios</w:t>
@@ -12906,6 +13461,7 @@
         </w:rPr>
         <w:t>-&gt;</w:t>
       </w:r>
+      <w:proofErr w:type="spellStart"/>
       <w:r>
         <w:rPr>
           <w:rFonts w:ascii="Consolas" w:eastAsia="Times New Roman" w:hAnsi="Consolas" w:cs="Times New Roman"/>
@@ -12916,6 +13472,7 @@
         </w:rPr>
         <w:t>nombreUsuario</w:t>
       </w:r>
+      <w:proofErr w:type="spellEnd"/>
       <w:r>
         <w:rPr>
           <w:rFonts w:ascii="Consolas" w:eastAsia="Times New Roman" w:hAnsi="Consolas" w:cs="Times New Roman"/>
@@ -12959,6 +13516,7 @@
         </w:rPr>
         <w:t>-&gt;</w:t>
       </w:r>
+      <w:proofErr w:type="spellStart"/>
       <w:r>
         <w:rPr>
           <w:rFonts w:ascii="Consolas" w:eastAsia="Times New Roman" w:hAnsi="Consolas" w:cs="Times New Roman"/>
@@ -12969,6 +13527,7 @@
         </w:rPr>
         <w:t>apellidoUsuario</w:t>
       </w:r>
+      <w:proofErr w:type="spellEnd"/>
       <w:r>
         <w:rPr>
           <w:rFonts w:ascii="Consolas" w:eastAsia="Times New Roman" w:hAnsi="Consolas" w:cs="Times New Roman"/>
@@ -13012,6 +13571,7 @@
         </w:rPr>
         <w:t>-&gt;</w:t>
       </w:r>
+      <w:proofErr w:type="spellStart"/>
       <w:r>
         <w:rPr>
           <w:rFonts w:ascii="Consolas" w:eastAsia="Times New Roman" w:hAnsi="Consolas" w:cs="Times New Roman"/>
@@ -13022,6 +13582,7 @@
         </w:rPr>
         <w:t>correoUsuario</w:t>
       </w:r>
+      <w:proofErr w:type="spellEnd"/>
       <w:r>
         <w:rPr>
           <w:rFonts w:ascii="Consolas" w:eastAsia="Times New Roman" w:hAnsi="Consolas" w:cs="Times New Roman"/>
@@ -13065,39 +13626,63 @@
         </w:rPr>
         <w:t>-&gt;</w:t>
       </w:r>
-      <w:r>
-        <w:rPr>
-          <w:rFonts w:ascii="Consolas" w:eastAsia="Times New Roman" w:hAnsi="Consolas" w:cs="Times New Roman"/>
-          <w:color w:val="9CDCFE"/>
-          <w:sz w:val="21"/>
-          <w:szCs w:val="21"/>
-          <w:lang w:eastAsia="es-SV"/>
-        </w:rPr>
-        <w:t>contraseñaUsuario,</w:t>
-      </w:r>
-    </w:p>
-    <w:p>
-      <w:pPr>
-        <w:shd w:val="clear" w:color="auto" w:fill="1E1E1E"/>
-        <w:spacing w:after="0" w:line="285" w:lineRule="atLeast"/>
-        <w:rPr>
-          <w:rFonts w:ascii="Consolas" w:eastAsia="Times New Roman" w:hAnsi="Consolas" w:cs="Times New Roman"/>
-          <w:color w:val="D4D4D4"/>
-          <w:sz w:val="21"/>
-          <w:szCs w:val="21"/>
-          <w:lang w:eastAsia="es-SV"/>
-        </w:rPr>
-      </w:pPr>
-      <w:r>
-        <w:rPr>
-          <w:rFonts w:ascii="Consolas" w:eastAsia="Times New Roman" w:hAnsi="Consolas" w:cs="Times New Roman"/>
-          <w:color w:val="9CDCFE"/>
-          <w:sz w:val="21"/>
-          <w:szCs w:val="21"/>
-          <w:lang w:eastAsia="es-SV"/>
-        </w:rPr>
-        <w:t>$data-&gt;rolUsuario</w:t>
-      </w:r>
+      <w:proofErr w:type="spellStart"/>
+      <w:r>
+        <w:rPr>
+          <w:rFonts w:ascii="Consolas" w:eastAsia="Times New Roman" w:hAnsi="Consolas" w:cs="Times New Roman"/>
+          <w:color w:val="9CDCFE"/>
+          <w:sz w:val="21"/>
+          <w:szCs w:val="21"/>
+          <w:lang w:eastAsia="es-SV"/>
+        </w:rPr>
+        <w:t>contraseñaUsuario</w:t>
+      </w:r>
+      <w:proofErr w:type="spellEnd"/>
+      <w:r>
+        <w:rPr>
+          <w:rFonts w:ascii="Consolas" w:eastAsia="Times New Roman" w:hAnsi="Consolas" w:cs="Times New Roman"/>
+          <w:color w:val="9CDCFE"/>
+          <w:sz w:val="21"/>
+          <w:szCs w:val="21"/>
+          <w:lang w:eastAsia="es-SV"/>
+        </w:rPr>
+        <w:t>,</w:t>
+      </w:r>
+    </w:p>
+    <w:p>
+      <w:pPr>
+        <w:shd w:val="clear" w:color="auto" w:fill="1E1E1E"/>
+        <w:spacing w:after="0" w:line="285" w:lineRule="atLeast"/>
+        <w:rPr>
+          <w:rFonts w:ascii="Consolas" w:eastAsia="Times New Roman" w:hAnsi="Consolas" w:cs="Times New Roman"/>
+          <w:color w:val="D4D4D4"/>
+          <w:sz w:val="21"/>
+          <w:szCs w:val="21"/>
+          <w:lang w:eastAsia="es-SV"/>
+        </w:rPr>
+      </w:pPr>
+      <w:r>
+        <w:rPr>
+          <w:rFonts w:ascii="Consolas" w:eastAsia="Times New Roman" w:hAnsi="Consolas" w:cs="Times New Roman"/>
+          <w:color w:val="9CDCFE"/>
+          <w:sz w:val="21"/>
+          <w:szCs w:val="21"/>
+          <w:lang w:eastAsia="es-SV"/>
+        </w:rPr>
+        <w:t>$data-&gt;</w:t>
+      </w:r>
+      <w:proofErr w:type="spellStart"/>
+      <w:r>
+        <w:rPr>
+          <w:rFonts w:ascii="Consolas" w:eastAsia="Times New Roman" w:hAnsi="Consolas" w:cs="Times New Roman"/>
+          <w:color w:val="9CDCFE"/>
+          <w:sz w:val="21"/>
+          <w:szCs w:val="21"/>
+          <w:lang w:eastAsia="es-SV"/>
+        </w:rPr>
+        <w:t>rolUsuario</w:t>
+      </w:r>
+      <w:proofErr w:type="spellEnd"/>
     </w:p>
     <w:p>
       <w:r>
@@ -13190,13 +13775,23 @@
       <w:pPr>
         <w:pStyle w:val="Ttulo3"/>
       </w:pPr>
-      <w:bookmarkStart w:id="30" w:name="_Toc57547784"/>
-      <w:r>
-        <w:t>ReadOne usuario (Leer un usuario por correo</w:t>
-      </w:r>
-      <w:r>
-        <w:t xml:space="preserve"> para el login</w:t>
-      </w:r>
+      <w:bookmarkStart w:id="30" w:name="_Toc57569215"/>
+      <w:proofErr w:type="spellStart"/>
+      <w:r>
+        <w:t>ReadOne</w:t>
+      </w:r>
+      <w:proofErr w:type="spellEnd"/>
+      <w:r>
+        <w:t xml:space="preserve"> usuario (Leer un usuario por correo</w:t>
+      </w:r>
+      <w:r>
+        <w:t xml:space="preserve"> para el </w:t>
+      </w:r>
+      <w:proofErr w:type="spellStart"/>
+      <w:r>
+        <w:t>login</w:t>
+      </w:r>
+      <w:proofErr w:type="spellEnd"/>
       <w:r>
         <w:t>)</w:t>
       </w:r>
@@ -13264,6 +13859,7 @@
         </w:rPr>
         <w:t>-&gt;</w:t>
       </w:r>
+      <w:proofErr w:type="spellStart"/>
       <w:r>
         <w:rPr>
           <w:rFonts w:ascii="Consolas" w:eastAsia="Times New Roman" w:hAnsi="Consolas" w:cs="Times New Roman"/>
@@ -13274,6 +13870,7 @@
         </w:rPr>
         <w:t>correoUsuario</w:t>
       </w:r>
+      <w:proofErr w:type="spellEnd"/>
       <w:r>
         <w:rPr>
           <w:rFonts w:ascii="Consolas" w:eastAsia="Times New Roman" w:hAnsi="Consolas" w:cs="Times New Roman"/>
@@ -13332,6 +13929,7 @@
         </w:rPr>
         <w:t>-&gt;</w:t>
       </w:r>
+      <w:proofErr w:type="spellStart"/>
       <w:r>
         <w:rPr>
           <w:rFonts w:ascii="Consolas" w:eastAsia="Times New Roman" w:hAnsi="Consolas" w:cs="Times New Roman"/>
@@ -13342,6 +13940,7 @@
         </w:rPr>
         <w:t>idUsuario</w:t>
       </w:r>
+      <w:proofErr w:type="spellEnd"/>
       <w:r>
         <w:rPr>
           <w:rFonts w:ascii="Consolas" w:eastAsia="Times New Roman" w:hAnsi="Consolas" w:cs="Times New Roman"/>
@@ -13385,6 +13984,7 @@
         </w:rPr>
         <w:t>-&gt;</w:t>
       </w:r>
+      <w:proofErr w:type="spellStart"/>
       <w:r>
         <w:rPr>
           <w:rFonts w:ascii="Consolas" w:eastAsia="Times New Roman" w:hAnsi="Consolas" w:cs="Times New Roman"/>
@@ -13395,6 +13995,7 @@
         </w:rPr>
         <w:t>nombreUsuario</w:t>
       </w:r>
+      <w:proofErr w:type="spellEnd"/>
       <w:r>
         <w:rPr>
           <w:rFonts w:ascii="Consolas" w:eastAsia="Times New Roman" w:hAnsi="Consolas" w:cs="Times New Roman"/>
@@ -13438,6 +14039,7 @@
         </w:rPr>
         <w:t>-&gt;</w:t>
       </w:r>
+      <w:proofErr w:type="spellStart"/>
       <w:r>
         <w:rPr>
           <w:rFonts w:ascii="Consolas" w:eastAsia="Times New Roman" w:hAnsi="Consolas" w:cs="Times New Roman"/>
@@ -13448,6 +14050,7 @@
         </w:rPr>
         <w:t>apellidoUsuario</w:t>
       </w:r>
+      <w:proofErr w:type="spellEnd"/>
       <w:r>
         <w:rPr>
           <w:rFonts w:ascii="Consolas" w:eastAsia="Times New Roman" w:hAnsi="Consolas" w:cs="Times New Roman"/>
@@ -13491,6 +14094,7 @@
         </w:rPr>
         <w:t>-&gt;</w:t>
       </w:r>
+      <w:proofErr w:type="spellStart"/>
       <w:r>
         <w:rPr>
           <w:rFonts w:ascii="Consolas" w:eastAsia="Times New Roman" w:hAnsi="Consolas" w:cs="Times New Roman"/>
@@ -13501,6 +14105,7 @@
         </w:rPr>
         <w:t>correoUsuario</w:t>
       </w:r>
+      <w:proofErr w:type="spellEnd"/>
       <w:r>
         <w:rPr>
           <w:rFonts w:ascii="Consolas" w:eastAsia="Times New Roman" w:hAnsi="Consolas" w:cs="Times New Roman"/>
@@ -13544,39 +14149,63 @@
         </w:rPr>
         <w:t>-&gt;</w:t>
       </w:r>
-      <w:r>
-        <w:rPr>
-          <w:rFonts w:ascii="Consolas" w:eastAsia="Times New Roman" w:hAnsi="Consolas" w:cs="Times New Roman"/>
-          <w:color w:val="9CDCFE"/>
-          <w:sz w:val="21"/>
-          <w:szCs w:val="21"/>
-          <w:lang w:eastAsia="es-SV"/>
-        </w:rPr>
-        <w:t>contraseñaUsuario,</w:t>
-      </w:r>
-    </w:p>
-    <w:p>
-      <w:pPr>
-        <w:shd w:val="clear" w:color="auto" w:fill="1E1E1E"/>
-        <w:spacing w:after="0" w:line="285" w:lineRule="atLeast"/>
-        <w:rPr>
-          <w:rFonts w:ascii="Consolas" w:eastAsia="Times New Roman" w:hAnsi="Consolas" w:cs="Times New Roman"/>
-          <w:color w:val="D4D4D4"/>
-          <w:sz w:val="21"/>
-          <w:szCs w:val="21"/>
-          <w:lang w:eastAsia="es-SV"/>
-        </w:rPr>
-      </w:pPr>
-      <w:r>
-        <w:rPr>
-          <w:rFonts w:ascii="Consolas" w:eastAsia="Times New Roman" w:hAnsi="Consolas" w:cs="Times New Roman"/>
-          <w:color w:val="9CDCFE"/>
-          <w:sz w:val="21"/>
-          <w:szCs w:val="21"/>
-          <w:lang w:eastAsia="es-SV"/>
-        </w:rPr>
-        <w:t>$data-&gt;rolUsuario</w:t>
-      </w:r>
+      <w:proofErr w:type="spellStart"/>
+      <w:r>
+        <w:rPr>
+          <w:rFonts w:ascii="Consolas" w:eastAsia="Times New Roman" w:hAnsi="Consolas" w:cs="Times New Roman"/>
+          <w:color w:val="9CDCFE"/>
+          <w:sz w:val="21"/>
+          <w:szCs w:val="21"/>
+          <w:lang w:eastAsia="es-SV"/>
+        </w:rPr>
+        <w:t>contraseñaUsuario</w:t>
+      </w:r>
+      <w:proofErr w:type="spellEnd"/>
+      <w:r>
+        <w:rPr>
+          <w:rFonts w:ascii="Consolas" w:eastAsia="Times New Roman" w:hAnsi="Consolas" w:cs="Times New Roman"/>
+          <w:color w:val="9CDCFE"/>
+          <w:sz w:val="21"/>
+          <w:szCs w:val="21"/>
+          <w:lang w:eastAsia="es-SV"/>
+        </w:rPr>
+        <w:t>,</w:t>
+      </w:r>
+    </w:p>
+    <w:p>
+      <w:pPr>
+        <w:shd w:val="clear" w:color="auto" w:fill="1E1E1E"/>
+        <w:spacing w:after="0" w:line="285" w:lineRule="atLeast"/>
+        <w:rPr>
+          <w:rFonts w:ascii="Consolas" w:eastAsia="Times New Roman" w:hAnsi="Consolas" w:cs="Times New Roman"/>
+          <w:color w:val="D4D4D4"/>
+          <w:sz w:val="21"/>
+          <w:szCs w:val="21"/>
+          <w:lang w:eastAsia="es-SV"/>
+        </w:rPr>
+      </w:pPr>
+      <w:r>
+        <w:rPr>
+          <w:rFonts w:ascii="Consolas" w:eastAsia="Times New Roman" w:hAnsi="Consolas" w:cs="Times New Roman"/>
+          <w:color w:val="9CDCFE"/>
+          <w:sz w:val="21"/>
+          <w:szCs w:val="21"/>
+          <w:lang w:eastAsia="es-SV"/>
+        </w:rPr>
+        <w:t>$data-&gt;</w:t>
+      </w:r>
+      <w:proofErr w:type="spellStart"/>
+      <w:r>
+        <w:rPr>
+          <w:rFonts w:ascii="Consolas" w:eastAsia="Times New Roman" w:hAnsi="Consolas" w:cs="Times New Roman"/>
+          <w:color w:val="9CDCFE"/>
+          <w:sz w:val="21"/>
+          <w:szCs w:val="21"/>
+          <w:lang w:eastAsia="es-SV"/>
+        </w:rPr>
+        <w:t>rolUsuario</w:t>
+      </w:r>
+      <w:proofErr w:type="spellEnd"/>
     </w:p>
     <w:p>
       <w:r>
@@ -13660,6 +14289,840 @@
           <w:sz w:val="21"/>
           <w:szCs w:val="21"/>
           <w:lang w:eastAsia="es-SV"/>
+        </w:rPr>
+        <w:t>);</w:t>
+      </w:r>
+    </w:p>
+    <w:p/>
+    <w:p>
+      <w:pPr>
+        <w:pStyle w:val="Ttulo3"/>
+      </w:pPr>
+      <w:bookmarkStart w:id="31" w:name="_Toc57569216"/>
+      <w:proofErr w:type="spellStart"/>
+      <w:r>
+        <w:t>Update</w:t>
+      </w:r>
+      <w:proofErr w:type="spellEnd"/>
+      <w:r>
+        <w:t xml:space="preserve"> </w:t>
+      </w:r>
+      <w:r>
+        <w:t>usuario</w:t>
+      </w:r>
+      <w:r>
+        <w:t xml:space="preserve"> (Actualizar un </w:t>
+      </w:r>
+      <w:r>
+        <w:t>usuario</w:t>
+      </w:r>
+      <w:r>
+        <w:t xml:space="preserve"> de la </w:t>
+      </w:r>
+      <w:proofErr w:type="spellStart"/>
+      <w:r>
+        <w:t>db</w:t>
+      </w:r>
+      <w:proofErr w:type="spellEnd"/>
+      <w:r>
+        <w:t>)</w:t>
+      </w:r>
+      <w:bookmarkEnd w:id="31"/>
+    </w:p>
+    <w:p>
+      <w:pPr>
+        <w:rPr>
+          <w:lang w:val="en-US"/>
+        </w:rPr>
+      </w:pPr>
+      <w:r>
+        <w:rPr>
+          <w:lang w:val="en-US"/>
+        </w:rPr>
+        <w:t xml:space="preserve">url: </w:t>
+      </w:r>
+      <w:hyperlink r:id="rId30" w:history="1">
+        <w:r>
+          <w:rPr>
+            <w:rStyle w:val="Hipervnculo"/>
+            <w:lang w:val="en-US"/>
+          </w:rPr>
+          <w:t>http://localhost/TPI_movies/backend/server/update</w:t>
+        </w:r>
+        <w:r>
+          <w:rPr>
+            <w:rStyle w:val="Hipervnculo"/>
+            <w:lang w:val="en-US"/>
+          </w:rPr>
+          <w:t>Usuario</w:t>
+        </w:r>
+        <w:r>
+          <w:rPr>
+            <w:rStyle w:val="Hipervnculo"/>
+            <w:lang w:val="en-US"/>
+          </w:rPr>
+          <w:t>.php</w:t>
+        </w:r>
+      </w:hyperlink>
+    </w:p>
+    <w:p>
+      <w:r>
+        <w:t>Información que r</w:t>
+      </w:r>
+      <w:r>
+        <w:t>ecibe en JSON:</w:t>
+      </w:r>
+    </w:p>
+    <w:p>
+      <w:pPr>
+        <w:shd w:val="clear" w:color="auto" w:fill="1E1E1E"/>
+        <w:spacing w:after="0" w:line="285" w:lineRule="atLeast"/>
+        <w:rPr>
+          <w:rFonts w:ascii="Consolas" w:eastAsia="Times New Roman" w:hAnsi="Consolas" w:cs="Times New Roman"/>
+          <w:color w:val="D4D4D4"/>
+          <w:sz w:val="21"/>
+          <w:szCs w:val="21"/>
+          <w:lang w:val="es-419" w:eastAsia="es-419"/>
+        </w:rPr>
+      </w:pPr>
+      <w:r>
+        <w:rPr>
+          <w:rFonts w:ascii="Consolas" w:eastAsia="Times New Roman" w:hAnsi="Consolas" w:cs="Times New Roman"/>
+          <w:color w:val="9CDCFE"/>
+          <w:sz w:val="21"/>
+          <w:szCs w:val="21"/>
+          <w:lang w:val="es-419" w:eastAsia="es-419"/>
+        </w:rPr>
+        <w:t>$data</w:t>
+      </w:r>
+      <w:r>
+        <w:rPr>
+          <w:rFonts w:ascii="Consolas" w:eastAsia="Times New Roman" w:hAnsi="Consolas" w:cs="Times New Roman"/>
+          <w:color w:val="D4D4D4"/>
+          <w:sz w:val="21"/>
+          <w:szCs w:val="21"/>
+          <w:lang w:val="es-419" w:eastAsia="es-419"/>
+        </w:rPr>
+        <w:t>-&gt;</w:t>
+      </w:r>
+      <w:r>
+        <w:rPr>
+          <w:rFonts w:ascii="Consolas" w:eastAsia="Times New Roman" w:hAnsi="Consolas" w:cs="Times New Roman"/>
+          <w:color w:val="9CDCFE"/>
+          <w:sz w:val="21"/>
+          <w:szCs w:val="21"/>
+          <w:lang w:val="es-419" w:eastAsia="es-419"/>
+        </w:rPr>
+        <w:t>idUsuario</w:t>
+      </w:r>
+      <w:r>
+        <w:rPr>
+          <w:rFonts w:ascii="Consolas" w:eastAsia="Times New Roman" w:hAnsi="Consolas" w:cs="Times New Roman"/>
+          <w:color w:val="D4D4D4"/>
+          <w:sz w:val="21"/>
+          <w:szCs w:val="21"/>
+          <w:lang w:val="es-419" w:eastAsia="es-419"/>
+        </w:rPr>
+        <w:t>, </w:t>
+      </w:r>
+    </w:p>
+    <w:p>
+      <w:pPr>
+        <w:shd w:val="clear" w:color="auto" w:fill="1E1E1E"/>
+        <w:spacing w:after="0" w:line="285" w:lineRule="atLeast"/>
+        <w:rPr>
+          <w:rFonts w:ascii="Consolas" w:eastAsia="Times New Roman" w:hAnsi="Consolas" w:cs="Times New Roman"/>
+          <w:color w:val="D4D4D4"/>
+          <w:sz w:val="21"/>
+          <w:szCs w:val="21"/>
+          <w:lang w:val="es-419" w:eastAsia="es-419"/>
+        </w:rPr>
+      </w:pPr>
+      <w:r>
+        <w:rPr>
+          <w:rFonts w:ascii="Consolas" w:eastAsia="Times New Roman" w:hAnsi="Consolas" w:cs="Times New Roman"/>
+          <w:color w:val="9CDCFE"/>
+          <w:sz w:val="21"/>
+          <w:szCs w:val="21"/>
+          <w:lang w:val="es-419" w:eastAsia="es-419"/>
+        </w:rPr>
+        <w:t>$data</w:t>
+      </w:r>
+      <w:r>
+        <w:rPr>
+          <w:rFonts w:ascii="Consolas" w:eastAsia="Times New Roman" w:hAnsi="Consolas" w:cs="Times New Roman"/>
+          <w:color w:val="D4D4D4"/>
+          <w:sz w:val="21"/>
+          <w:szCs w:val="21"/>
+          <w:lang w:val="es-419" w:eastAsia="es-419"/>
+        </w:rPr>
+        <w:t>-&gt;</w:t>
+      </w:r>
+      <w:r>
+        <w:rPr>
+          <w:rFonts w:ascii="Consolas" w:eastAsia="Times New Roman" w:hAnsi="Consolas" w:cs="Times New Roman"/>
+          <w:color w:val="9CDCFE"/>
+          <w:sz w:val="21"/>
+          <w:szCs w:val="21"/>
+          <w:lang w:val="es-419" w:eastAsia="es-419"/>
+        </w:rPr>
+        <w:t>nombreUsuario</w:t>
+      </w:r>
+      <w:r>
+        <w:rPr>
+          <w:rFonts w:ascii="Consolas" w:eastAsia="Times New Roman" w:hAnsi="Consolas" w:cs="Times New Roman"/>
+          <w:color w:val="D4D4D4"/>
+          <w:sz w:val="21"/>
+          <w:szCs w:val="21"/>
+          <w:lang w:val="es-419" w:eastAsia="es-419"/>
+        </w:rPr>
+        <w:t>, </w:t>
+      </w:r>
+    </w:p>
+    <w:p>
+      <w:pPr>
+        <w:shd w:val="clear" w:color="auto" w:fill="1E1E1E"/>
+        <w:spacing w:after="0" w:line="285" w:lineRule="atLeast"/>
+        <w:rPr>
+          <w:rFonts w:ascii="Consolas" w:eastAsia="Times New Roman" w:hAnsi="Consolas" w:cs="Times New Roman"/>
+          <w:color w:val="D4D4D4"/>
+          <w:sz w:val="21"/>
+          <w:szCs w:val="21"/>
+          <w:lang w:val="es-419" w:eastAsia="es-419"/>
+        </w:rPr>
+      </w:pPr>
+      <w:r>
+        <w:rPr>
+          <w:rFonts w:ascii="Consolas" w:eastAsia="Times New Roman" w:hAnsi="Consolas" w:cs="Times New Roman"/>
+          <w:color w:val="9CDCFE"/>
+          <w:sz w:val="21"/>
+          <w:szCs w:val="21"/>
+          <w:lang w:val="es-419" w:eastAsia="es-419"/>
+        </w:rPr>
+        <w:t>$data</w:t>
+      </w:r>
+      <w:r>
+        <w:rPr>
+          <w:rFonts w:ascii="Consolas" w:eastAsia="Times New Roman" w:hAnsi="Consolas" w:cs="Times New Roman"/>
+          <w:color w:val="D4D4D4"/>
+          <w:sz w:val="21"/>
+          <w:szCs w:val="21"/>
+          <w:lang w:val="es-419" w:eastAsia="es-419"/>
+        </w:rPr>
+        <w:t>-&gt;</w:t>
+      </w:r>
+      <w:r>
+        <w:rPr>
+          <w:rFonts w:ascii="Consolas" w:eastAsia="Times New Roman" w:hAnsi="Consolas" w:cs="Times New Roman"/>
+          <w:color w:val="9CDCFE"/>
+          <w:sz w:val="21"/>
+          <w:szCs w:val="21"/>
+          <w:lang w:val="es-419" w:eastAsia="es-419"/>
+        </w:rPr>
+        <w:t>apellidoUsuario</w:t>
+      </w:r>
+      <w:r>
+        <w:rPr>
+          <w:rFonts w:ascii="Consolas" w:eastAsia="Times New Roman" w:hAnsi="Consolas" w:cs="Times New Roman"/>
+          <w:color w:val="D4D4D4"/>
+          <w:sz w:val="21"/>
+          <w:szCs w:val="21"/>
+          <w:lang w:val="es-419" w:eastAsia="es-419"/>
+        </w:rPr>
+        <w:t>, </w:t>
+      </w:r>
+    </w:p>
+    <w:p>
+      <w:pPr>
+        <w:shd w:val="clear" w:color="auto" w:fill="1E1E1E"/>
+        <w:spacing w:after="0" w:line="285" w:lineRule="atLeast"/>
+        <w:rPr>
+          <w:rFonts w:ascii="Consolas" w:eastAsia="Times New Roman" w:hAnsi="Consolas" w:cs="Times New Roman"/>
+          <w:color w:val="D4D4D4"/>
+          <w:sz w:val="21"/>
+          <w:szCs w:val="21"/>
+          <w:lang w:val="es-419" w:eastAsia="es-419"/>
+        </w:rPr>
+      </w:pPr>
+      <w:r>
+        <w:rPr>
+          <w:rFonts w:ascii="Consolas" w:eastAsia="Times New Roman" w:hAnsi="Consolas" w:cs="Times New Roman"/>
+          <w:color w:val="9CDCFE"/>
+          <w:sz w:val="21"/>
+          <w:szCs w:val="21"/>
+          <w:lang w:val="es-419" w:eastAsia="es-419"/>
+        </w:rPr>
+        <w:t>$data</w:t>
+      </w:r>
+      <w:r>
+        <w:rPr>
+          <w:rFonts w:ascii="Consolas" w:eastAsia="Times New Roman" w:hAnsi="Consolas" w:cs="Times New Roman"/>
+          <w:color w:val="D4D4D4"/>
+          <w:sz w:val="21"/>
+          <w:szCs w:val="21"/>
+          <w:lang w:val="es-419" w:eastAsia="es-419"/>
+        </w:rPr>
+        <w:t>-&gt;</w:t>
+      </w:r>
+      <w:proofErr w:type="spellStart"/>
+      <w:r>
+        <w:rPr>
+          <w:rFonts w:ascii="Consolas" w:eastAsia="Times New Roman" w:hAnsi="Consolas" w:cs="Times New Roman"/>
+          <w:color w:val="9CDCFE"/>
+          <w:sz w:val="21"/>
+          <w:szCs w:val="21"/>
+          <w:lang w:val="es-419" w:eastAsia="es-419"/>
+        </w:rPr>
+        <w:t>correoUsuario</w:t>
+      </w:r>
+      <w:proofErr w:type="spellEnd"/>
+      <w:r>
+        <w:rPr>
+          <w:rFonts w:ascii="Consolas" w:eastAsia="Times New Roman" w:hAnsi="Consolas" w:cs="Times New Roman"/>
+          <w:color w:val="D4D4D4"/>
+          <w:sz w:val="21"/>
+          <w:szCs w:val="21"/>
+          <w:lang w:val="es-419" w:eastAsia="es-419"/>
+        </w:rPr>
+        <w:t>, </w:t>
+      </w:r>
+    </w:p>
+    <w:p>
+      <w:pPr>
+        <w:shd w:val="clear" w:color="auto" w:fill="1E1E1E"/>
+        <w:spacing w:after="0" w:line="285" w:lineRule="atLeast"/>
+        <w:rPr>
+          <w:rFonts w:ascii="Consolas" w:eastAsia="Times New Roman" w:hAnsi="Consolas" w:cs="Times New Roman"/>
+          <w:color w:val="D4D4D4"/>
+          <w:sz w:val="21"/>
+          <w:szCs w:val="21"/>
+          <w:lang w:val="es-419" w:eastAsia="es-419"/>
+        </w:rPr>
+      </w:pPr>
+      <w:r>
+        <w:rPr>
+          <w:rFonts w:ascii="Consolas" w:eastAsia="Times New Roman" w:hAnsi="Consolas" w:cs="Times New Roman"/>
+          <w:color w:val="9CDCFE"/>
+          <w:sz w:val="21"/>
+          <w:szCs w:val="21"/>
+          <w:lang w:val="es-419" w:eastAsia="es-419"/>
+        </w:rPr>
+        <w:t>$data</w:t>
+      </w:r>
+      <w:r>
+        <w:rPr>
+          <w:rFonts w:ascii="Consolas" w:eastAsia="Times New Roman" w:hAnsi="Consolas" w:cs="Times New Roman"/>
+          <w:color w:val="D4D4D4"/>
+          <w:sz w:val="21"/>
+          <w:szCs w:val="21"/>
+          <w:lang w:val="es-419" w:eastAsia="es-419"/>
+        </w:rPr>
+        <w:t>-&gt;</w:t>
+      </w:r>
+      <w:proofErr w:type="spellStart"/>
+      <w:r>
+        <w:rPr>
+          <w:rFonts w:ascii="Consolas" w:eastAsia="Times New Roman" w:hAnsi="Consolas" w:cs="Times New Roman"/>
+          <w:color w:val="9CDCFE"/>
+          <w:sz w:val="21"/>
+          <w:szCs w:val="21"/>
+          <w:lang w:val="es-419" w:eastAsia="es-419"/>
+        </w:rPr>
+        <w:t>contraseñaUsuario</w:t>
+      </w:r>
+      <w:proofErr w:type="spellEnd"/>
+    </w:p>
+    <w:p/>
+    <w:p>
+      <w:r>
+        <w:t>Información que envía:</w:t>
+      </w:r>
+    </w:p>
+    <w:p>
+      <w:r>
+        <w:tab/>
+      </w:r>
+      <w:r>
+        <w:t>CORRECTO</w:t>
+      </w:r>
+    </w:p>
+    <w:p>
+      <w:pPr>
+        <w:shd w:val="clear" w:color="auto" w:fill="1E1E1E"/>
+        <w:spacing w:after="0" w:line="285" w:lineRule="atLeast"/>
+        <w:rPr>
+          <w:rFonts w:ascii="Consolas" w:eastAsia="Times New Roman" w:hAnsi="Consolas" w:cs="Times New Roman"/>
+          <w:color w:val="D4D4D4"/>
+          <w:sz w:val="21"/>
+          <w:szCs w:val="21"/>
+          <w:lang w:eastAsia="es-SV"/>
+        </w:rPr>
+      </w:pPr>
+      <w:r>
+        <w:rPr>
+          <w:rFonts w:ascii="Consolas" w:eastAsia="Times New Roman" w:hAnsi="Consolas" w:cs="Times New Roman"/>
+          <w:color w:val="DCDCAA"/>
+          <w:sz w:val="21"/>
+          <w:szCs w:val="21"/>
+          <w:lang w:eastAsia="es-SV"/>
+        </w:rPr>
+        <w:t>array</w:t>
+      </w:r>
+      <w:r>
+        <w:rPr>
+          <w:rFonts w:ascii="Consolas" w:eastAsia="Times New Roman" w:hAnsi="Consolas" w:cs="Times New Roman"/>
+          <w:color w:val="D4D4D4"/>
+          <w:sz w:val="21"/>
+          <w:szCs w:val="21"/>
+          <w:lang w:eastAsia="es-SV"/>
+        </w:rPr>
+        <w:t>(</w:t>
+      </w:r>
+      <w:r>
+        <w:rPr>
+          <w:rFonts w:ascii="Consolas" w:eastAsia="Times New Roman" w:hAnsi="Consolas" w:cs="Times New Roman"/>
+          <w:color w:val="CE9178"/>
+          <w:sz w:val="21"/>
+          <w:szCs w:val="21"/>
+          <w:lang w:eastAsia="es-SV"/>
+        </w:rPr>
+        <w:t>"response"</w:t>
+      </w:r>
+      <w:r>
+        <w:rPr>
+          <w:rFonts w:ascii="Consolas" w:eastAsia="Times New Roman" w:hAnsi="Consolas" w:cs="Times New Roman"/>
+          <w:color w:val="D4D4D4"/>
+          <w:sz w:val="21"/>
+          <w:szCs w:val="21"/>
+          <w:lang w:eastAsia="es-SV"/>
+        </w:rPr>
+        <w:t>=&gt;</w:t>
+      </w:r>
+      <w:r>
+        <w:rPr>
+          <w:rFonts w:ascii="Consolas" w:eastAsia="Times New Roman" w:hAnsi="Consolas" w:cs="Times New Roman"/>
+          <w:color w:val="569CD6"/>
+          <w:sz w:val="21"/>
+          <w:szCs w:val="21"/>
+          <w:lang w:eastAsia="es-SV"/>
+        </w:rPr>
+        <w:t>true</w:t>
+      </w:r>
+      <w:r>
+        <w:rPr>
+          <w:rFonts w:ascii="Consolas" w:eastAsia="Times New Roman" w:hAnsi="Consolas" w:cs="Times New Roman"/>
+          <w:color w:val="D4D4D4"/>
+          <w:sz w:val="21"/>
+          <w:szCs w:val="21"/>
+          <w:lang w:eastAsia="es-SV"/>
+        </w:rPr>
+        <w:t>);</w:t>
+      </w:r>
+    </w:p>
+    <w:p>
+      <w:r>
+        <w:tab/>
+      </w:r>
+    </w:p>
+    <w:p>
+      <w:r>
+        <w:tab/>
+      </w:r>
+      <w:r>
+        <w:t>INCORRECTO</w:t>
+      </w:r>
+    </w:p>
+    <w:p>
+      <w:pPr>
+        <w:shd w:val="clear" w:color="auto" w:fill="1E1E1E"/>
+        <w:spacing w:after="0" w:line="285" w:lineRule="atLeast"/>
+        <w:rPr>
+          <w:rFonts w:ascii="Consolas" w:eastAsia="Times New Roman" w:hAnsi="Consolas" w:cs="Times New Roman"/>
+          <w:color w:val="D4D4D4"/>
+          <w:sz w:val="21"/>
+          <w:szCs w:val="21"/>
+          <w:lang w:eastAsia="es-SV"/>
+        </w:rPr>
+      </w:pPr>
+      <w:r>
+        <w:rPr>
+          <w:rFonts w:ascii="Consolas" w:eastAsia="Times New Roman" w:hAnsi="Consolas" w:cs="Times New Roman"/>
+          <w:color w:val="DCDCAA"/>
+          <w:sz w:val="21"/>
+          <w:szCs w:val="21"/>
+          <w:lang w:eastAsia="es-SV"/>
+        </w:rPr>
+        <w:t>array</w:t>
+      </w:r>
+      <w:r>
+        <w:rPr>
+          <w:rFonts w:ascii="Consolas" w:eastAsia="Times New Roman" w:hAnsi="Consolas" w:cs="Times New Roman"/>
+          <w:color w:val="D4D4D4"/>
+          <w:sz w:val="21"/>
+          <w:szCs w:val="21"/>
+          <w:lang w:eastAsia="es-SV"/>
+        </w:rPr>
+        <w:t>(</w:t>
+      </w:r>
+      <w:r>
+        <w:rPr>
+          <w:rFonts w:ascii="Consolas" w:eastAsia="Times New Roman" w:hAnsi="Consolas" w:cs="Times New Roman"/>
+          <w:color w:val="CE9178"/>
+          <w:sz w:val="21"/>
+          <w:szCs w:val="21"/>
+          <w:lang w:eastAsia="es-SV"/>
+        </w:rPr>
+        <w:t>"response"</w:t>
+      </w:r>
+      <w:r>
+        <w:rPr>
+          <w:rFonts w:ascii="Consolas" w:eastAsia="Times New Roman" w:hAnsi="Consolas" w:cs="Times New Roman"/>
+          <w:color w:val="D4D4D4"/>
+          <w:sz w:val="21"/>
+          <w:szCs w:val="21"/>
+          <w:lang w:eastAsia="es-SV"/>
+        </w:rPr>
+        <w:t>=&gt;</w:t>
+      </w:r>
+      <w:r>
+        <w:rPr>
+          <w:rFonts w:ascii="Consolas" w:eastAsia="Times New Roman" w:hAnsi="Consolas" w:cs="Times New Roman"/>
+          <w:color w:val="569CD6"/>
+          <w:sz w:val="21"/>
+          <w:szCs w:val="21"/>
+          <w:lang w:eastAsia="es-SV"/>
+        </w:rPr>
+        <w:t>false</w:t>
+      </w:r>
+      <w:r>
+        <w:rPr>
+          <w:rFonts w:ascii="Consolas" w:eastAsia="Times New Roman" w:hAnsi="Consolas" w:cs="Times New Roman"/>
+          <w:color w:val="D4D4D4"/>
+          <w:sz w:val="21"/>
+          <w:szCs w:val="21"/>
+          <w:lang w:eastAsia="es-SV"/>
+        </w:rPr>
+        <w:t>);</w:t>
+      </w:r>
+    </w:p>
+    <w:p/>
+    <w:p>
+      <w:pPr>
+        <w:pStyle w:val="Ttulo3"/>
+      </w:pPr>
+      <w:bookmarkStart w:id="32" w:name="_Toc57569217"/>
+      <w:proofErr w:type="spellStart"/>
+      <w:r>
+        <w:t>Delete</w:t>
+      </w:r>
+      <w:proofErr w:type="spellEnd"/>
+      <w:r>
+        <w:t xml:space="preserve"> </w:t>
+      </w:r>
+      <w:r>
+        <w:t>usuario</w:t>
+      </w:r>
+      <w:r>
+        <w:t xml:space="preserve"> (Eliminar un </w:t>
+      </w:r>
+      <w:r>
+        <w:t>usuario</w:t>
+      </w:r>
+      <w:r>
+        <w:t xml:space="preserve"> de la </w:t>
+      </w:r>
+      <w:proofErr w:type="spellStart"/>
+      <w:r>
+        <w:t>db</w:t>
+      </w:r>
+      <w:proofErr w:type="spellEnd"/>
+      <w:r>
+        <w:t>)</w:t>
+      </w:r>
+      <w:bookmarkEnd w:id="32"/>
+    </w:p>
+    <w:p>
+      <w:pPr>
+        <w:rPr>
+          <w:lang w:val="en-US"/>
+        </w:rPr>
+      </w:pPr>
+      <w:r>
+        <w:rPr>
+          <w:lang w:val="en-US"/>
+        </w:rPr>
+        <w:t xml:space="preserve">url: </w:t>
+      </w:r>
+      <w:hyperlink r:id="rId31" w:history="1">
+        <w:r>
+          <w:rPr>
+            <w:rStyle w:val="Hipervnculo"/>
+            <w:lang w:val="en-US"/>
+          </w:rPr>
+          <w:t>http://localhost/TPI_movies/backend/server/delete</w:t>
+        </w:r>
+        <w:r>
+          <w:rPr>
+            <w:rStyle w:val="Hipervnculo"/>
+            <w:lang w:val="en-US"/>
+          </w:rPr>
+          <w:t>Usuario</w:t>
+        </w:r>
+        <w:r>
+          <w:rPr>
+            <w:rStyle w:val="Hipervnculo"/>
+            <w:lang w:val="en-US"/>
+          </w:rPr>
+          <w:t>.php</w:t>
+        </w:r>
+      </w:hyperlink>
+    </w:p>
+    <w:p>
+      <w:r>
+        <w:t>Información que r</w:t>
+      </w:r>
+      <w:r>
+        <w:t>ecibe en JSON:</w:t>
+      </w:r>
+    </w:p>
+    <w:p>
+      <w:pPr>
+        <w:shd w:val="clear" w:color="auto" w:fill="1E1E1E"/>
+        <w:spacing w:after="0" w:line="285" w:lineRule="atLeast"/>
+        <w:rPr>
+          <w:rFonts w:ascii="Consolas" w:eastAsia="Times New Roman" w:hAnsi="Consolas" w:cs="Times New Roman"/>
+          <w:color w:val="D4D4D4"/>
+          <w:sz w:val="21"/>
+          <w:szCs w:val="21"/>
+          <w:u w:val="single"/>
+          <w:lang w:eastAsia="es-SV"/>
+        </w:rPr>
+      </w:pPr>
+      <w:r>
+        <w:rPr>
+          <w:rFonts w:ascii="Consolas" w:eastAsia="Times New Roman" w:hAnsi="Consolas" w:cs="Times New Roman"/>
+          <w:color w:val="9CDCFE"/>
+          <w:sz w:val="21"/>
+          <w:szCs w:val="21"/>
+          <w:lang w:eastAsia="es-SV"/>
+        </w:rPr>
+        <w:t>$data</w:t>
+      </w:r>
+      <w:r>
+        <w:rPr>
+          <w:rFonts w:ascii="Consolas" w:eastAsia="Times New Roman" w:hAnsi="Consolas" w:cs="Times New Roman"/>
+          <w:color w:val="D4D4D4"/>
+          <w:sz w:val="21"/>
+          <w:szCs w:val="21"/>
+          <w:lang w:eastAsia="es-SV"/>
+        </w:rPr>
+        <w:t>-&gt;</w:t>
+      </w:r>
+      <w:proofErr w:type="spellStart"/>
+      <w:r>
+        <w:rPr>
+          <w:rFonts w:ascii="Consolas" w:eastAsia="Times New Roman" w:hAnsi="Consolas" w:cs="Times New Roman"/>
+          <w:color w:val="9CDCFE"/>
+          <w:sz w:val="21"/>
+          <w:szCs w:val="21"/>
+          <w:lang w:eastAsia="es-SV"/>
+        </w:rPr>
+        <w:t>idUsuario</w:t>
+      </w:r>
+      <w:proofErr w:type="spellEnd"/>
+    </w:p>
+    <w:p/>
+    <w:p>
+      <w:r>
+        <w:t>Información que envía:</w:t>
+      </w:r>
+    </w:p>
+    <w:p>
+      <w:pPr>
+        <w:rPr>
+          <w:lang w:val="en-US"/>
+        </w:rPr>
+      </w:pPr>
+      <w:r>
+        <w:lastRenderedPageBreak/>
+        <w:tab/>
+      </w:r>
+      <w:r>
+        <w:rPr>
+          <w:lang w:val="en-US"/>
+        </w:rPr>
+        <w:t>CORRECTO</w:t>
+      </w:r>
+    </w:p>
+    <w:p>
+      <w:pPr>
+        <w:shd w:val="clear" w:color="auto" w:fill="1E1E1E"/>
+        <w:spacing w:after="0" w:line="285" w:lineRule="atLeast"/>
+        <w:rPr>
+          <w:rFonts w:ascii="Consolas" w:eastAsia="Times New Roman" w:hAnsi="Consolas" w:cs="Times New Roman"/>
+          <w:color w:val="D4D4D4"/>
+          <w:sz w:val="21"/>
+          <w:szCs w:val="21"/>
+          <w:lang w:val="en-US" w:eastAsia="es-SV"/>
+        </w:rPr>
+      </w:pPr>
+      <w:r>
+        <w:rPr>
+          <w:rFonts w:ascii="Consolas" w:eastAsia="Times New Roman" w:hAnsi="Consolas" w:cs="Times New Roman"/>
+          <w:color w:val="DCDCAA"/>
+          <w:sz w:val="21"/>
+          <w:szCs w:val="21"/>
+          <w:lang w:val="en-US" w:eastAsia="es-SV"/>
+        </w:rPr>
+        <w:t>array</w:t>
+      </w:r>
+      <w:r>
+        <w:rPr>
+          <w:rFonts w:ascii="Consolas" w:eastAsia="Times New Roman" w:hAnsi="Consolas" w:cs="Times New Roman"/>
+          <w:color w:val="D4D4D4"/>
+          <w:sz w:val="21"/>
+          <w:szCs w:val="21"/>
+          <w:lang w:val="en-US" w:eastAsia="es-SV"/>
+        </w:rPr>
+        <w:t>(</w:t>
+      </w:r>
+      <w:r>
+        <w:rPr>
+          <w:rFonts w:ascii="Consolas" w:eastAsia="Times New Roman" w:hAnsi="Consolas" w:cs="Times New Roman"/>
+          <w:color w:val="CE9178"/>
+          <w:sz w:val="21"/>
+          <w:szCs w:val="21"/>
+          <w:lang w:val="en-US" w:eastAsia="es-SV"/>
+        </w:rPr>
+        <w:t>"response"</w:t>
+      </w:r>
+      <w:r>
+        <w:rPr>
+          <w:rFonts w:ascii="Consolas" w:eastAsia="Times New Roman" w:hAnsi="Consolas" w:cs="Times New Roman"/>
+          <w:color w:val="D4D4D4"/>
+          <w:sz w:val="21"/>
+          <w:szCs w:val="21"/>
+          <w:lang w:val="en-US" w:eastAsia="es-SV"/>
+        </w:rPr>
+        <w:t>=&gt;</w:t>
+      </w:r>
+      <w:r>
+        <w:rPr>
+          <w:rFonts w:ascii="Consolas" w:eastAsia="Times New Roman" w:hAnsi="Consolas" w:cs="Times New Roman"/>
+          <w:color w:val="569CD6"/>
+          <w:sz w:val="21"/>
+          <w:szCs w:val="21"/>
+          <w:lang w:val="en-US" w:eastAsia="es-SV"/>
+        </w:rPr>
+        <w:t>true</w:t>
+      </w:r>
+      <w:r>
+        <w:rPr>
+          <w:rFonts w:ascii="Consolas" w:eastAsia="Times New Roman" w:hAnsi="Consolas" w:cs="Times New Roman"/>
+          <w:color w:val="D4D4D4"/>
+          <w:sz w:val="21"/>
+          <w:szCs w:val="21"/>
+          <w:lang w:val="en-US" w:eastAsia="es-SV"/>
+        </w:rPr>
+        <w:t>);</w:t>
+      </w:r>
+    </w:p>
+    <w:p>
+      <w:pPr>
+        <w:rPr>
+          <w:lang w:val="en-US"/>
+        </w:rPr>
+      </w:pPr>
+      <w:r>
+        <w:rPr>
+          <w:lang w:val="en-US"/>
+        </w:rPr>
+        <w:tab/>
+      </w:r>
+    </w:p>
+    <w:p>
+      <w:pPr>
+        <w:rPr>
+          <w:lang w:val="en-US"/>
+        </w:rPr>
+      </w:pPr>
+      <w:r>
+        <w:rPr>
+          <w:lang w:val="en-US"/>
+        </w:rPr>
+        <w:tab/>
+        <w:t>INCORRECTO</w:t>
+      </w:r>
+    </w:p>
+    <w:p>
+      <w:pPr>
+        <w:shd w:val="clear" w:color="auto" w:fill="1E1E1E"/>
+        <w:spacing w:after="0" w:line="285" w:lineRule="atLeast"/>
+        <w:rPr>
+          <w:rFonts w:ascii="Consolas" w:eastAsia="Times New Roman" w:hAnsi="Consolas" w:cs="Times New Roman"/>
+          <w:color w:val="D4D4D4"/>
+          <w:sz w:val="21"/>
+          <w:szCs w:val="21"/>
+          <w:lang w:val="en-US" w:eastAsia="es-SV"/>
+        </w:rPr>
+      </w:pPr>
+      <w:r>
+        <w:rPr>
+          <w:rFonts w:ascii="Consolas" w:eastAsia="Times New Roman" w:hAnsi="Consolas" w:cs="Times New Roman"/>
+          <w:color w:val="DCDCAA"/>
+          <w:sz w:val="21"/>
+          <w:szCs w:val="21"/>
+          <w:lang w:val="en-US" w:eastAsia="es-SV"/>
+        </w:rPr>
+        <w:t>array</w:t>
+      </w:r>
+      <w:r>
+        <w:rPr>
+          <w:rFonts w:ascii="Consolas" w:eastAsia="Times New Roman" w:hAnsi="Consolas" w:cs="Times New Roman"/>
+          <w:color w:val="D4D4D4"/>
+          <w:sz w:val="21"/>
+          <w:szCs w:val="21"/>
+          <w:lang w:val="en-US" w:eastAsia="es-SV"/>
+        </w:rPr>
+        <w:t>(</w:t>
+      </w:r>
+      <w:r>
+        <w:rPr>
+          <w:rFonts w:ascii="Consolas" w:eastAsia="Times New Roman" w:hAnsi="Consolas" w:cs="Times New Roman"/>
+          <w:color w:val="CE9178"/>
+          <w:sz w:val="21"/>
+          <w:szCs w:val="21"/>
+          <w:lang w:val="en-US" w:eastAsia="es-SV"/>
+        </w:rPr>
+        <w:t>"response"</w:t>
+      </w:r>
+      <w:r>
+        <w:rPr>
+          <w:rFonts w:ascii="Consolas" w:eastAsia="Times New Roman" w:hAnsi="Consolas" w:cs="Times New Roman"/>
+          <w:color w:val="D4D4D4"/>
+          <w:sz w:val="21"/>
+          <w:szCs w:val="21"/>
+          <w:lang w:val="en-US" w:eastAsia="es-SV"/>
+        </w:rPr>
+        <w:t>=&gt;</w:t>
+      </w:r>
+      <w:r>
+        <w:rPr>
+          <w:rFonts w:ascii="Consolas" w:eastAsia="Times New Roman" w:hAnsi="Consolas" w:cs="Times New Roman"/>
+          <w:color w:val="569CD6"/>
+          <w:sz w:val="21"/>
+          <w:szCs w:val="21"/>
+          <w:lang w:val="en-US" w:eastAsia="es-SV"/>
+        </w:rPr>
+        <w:t>false</w:t>
+      </w:r>
+      <w:r>
+        <w:rPr>
+          <w:rFonts w:ascii="Consolas" w:eastAsia="Times New Roman" w:hAnsi="Consolas" w:cs="Times New Roman"/>
+          <w:color w:val="D4D4D4"/>
+          <w:sz w:val="21"/>
+          <w:szCs w:val="21"/>
+          <w:lang w:val="en-US" w:eastAsia="es-SV"/>
         </w:rPr>
         <w:t>);</w:t>
       </w:r>

</xml_diff>